<commit_message>
chạy nhiều mẫu thử cho GACeNN và GASOCeNNs
</commit_message>
<xml_diff>
--- a/Đồ án tốt nghiệp - Phạm Duy Tuấn.docx
+++ b/Đồ án tốt nghiệp - Phạm Duy Tuấn.docx
@@ -118,6 +118,24 @@
       </w:r>
       <w:r>
         <w:instrText xml:space="preserve"> INCLUDEPICTURE "https://portal.ptit.edu.vn/wp-content/uploads/2016/07/logo-thong-bao.jpg" \* MERGEFORMATINET </w:instrText>
+      </w:r>
+      <w:r>
+        <w:fldChar w:fldCharType="separate"/>
+      </w:r>
+      <w:r>
+        <w:fldChar w:fldCharType="begin"/>
+      </w:r>
+      <w:r>
+        <w:instrText xml:space="preserve"> INCLUDEPICTURE  "https://portal.ptit.edu.vn/wp-content/uploads/2016/07/logo-thong-bao.jpg" \* MERGEFORMATINET </w:instrText>
+      </w:r>
+      <w:r>
+        <w:fldChar w:fldCharType="separate"/>
+      </w:r>
+      <w:r>
+        <w:fldChar w:fldCharType="begin"/>
+      </w:r>
+      <w:r>
+        <w:instrText xml:space="preserve"> INCLUDEPICTURE  "https://portal.ptit.edu.vn/wp-content/uploads/2016/07/logo-thong-bao.jpg" \* MERGEFORMATINET </w:instrText>
       </w:r>
       <w:r>
         <w:fldChar w:fldCharType="separate"/>
@@ -181,6 +199,12 @@
       <w:r>
         <w:fldChar w:fldCharType="end"/>
       </w:r>
+      <w:r>
+        <w:fldChar w:fldCharType="end"/>
+      </w:r>
+      <w:r>
+        <w:fldChar w:fldCharType="end"/>
+      </w:r>
     </w:p>
     <w:p>
       <w:pPr>
@@ -254,7 +278,25 @@
           <w:sz w:val="32"/>
           <w:szCs w:val="32"/>
         </w:rPr>
-        <w:t>SỬ DỤNG GIẢI THUẬT DI TRUYỀN ĐỂ XÁC ĐỊNH TRỌNG SỐ CHO MẠNG NƠ RÔN TẾ BÀO</w:t>
+        <w:t xml:space="preserve">SỬ DỤNG GIẢI THUẬT DI TRUYỀN ĐỂ XÁC ĐỊNH TRỌNG SỐ CHO MẠNG </w:t>
+      </w:r>
+      <w:r>
+        <w:rPr>
+          <w:b/>
+          <w:color w:val="000000"/>
+          <w:sz w:val="32"/>
+          <w:szCs w:val="32"/>
+        </w:rPr>
+        <w:t>NƠ RON</w:t>
+      </w:r>
+      <w:r>
+        <w:rPr>
+          <w:b/>
+          <w:color w:val="000000"/>
+          <w:sz w:val="32"/>
+          <w:szCs w:val="32"/>
+        </w:rPr>
+        <w:t xml:space="preserve"> TẾ BÀO</w:t>
       </w:r>
     </w:p>
     <w:p>
@@ -769,11 +811,41 @@
         <w:fldChar w:fldCharType="separate"/>
       </w:r>
       <w:r>
+        <w:fldChar w:fldCharType="begin"/>
+      </w:r>
+      <w:r>
+        <w:instrText xml:space="preserve"> INCLUDEPICTURE  "https://portal.ptit.edu.vn/wp-content/uploads/2016/07/logo-thong-bao.jpg" \* MERGEFORMATINET </w:instrText>
+      </w:r>
+      <w:r>
+        <w:fldChar w:fldCharType="separate"/>
+      </w:r>
+      <w:r>
+        <w:fldChar w:fldCharType="begin"/>
+      </w:r>
+      <w:r>
+        <w:instrText xml:space="preserve"> </w:instrText>
+      </w:r>
+      <w:r>
+        <w:instrText>INCLUDEPICTURE  "https://portal.ptit.edu.vn/wp-content/uploads/2016/07/logo-thong-bao.jpg" \* MERGEFORMATINET</w:instrText>
+      </w:r>
+      <w:r>
+        <w:instrText xml:space="preserve"> </w:instrText>
+      </w:r>
+      <w:r>
+        <w:fldChar w:fldCharType="separate"/>
+      </w:r>
+      <w:r>
         <w:pict>
-          <v:shape id="_x0000_i1031" type="#_x0000_t75" alt="" style="width:300pt;height:180pt">
+          <v:shape id="_x0000_i1026" type="#_x0000_t75" alt="" style="width:300pt;height:180pt">
             <v:imagedata r:id="rId8" r:href="rId11"/>
           </v:shape>
         </w:pict>
+      </w:r>
+      <w:r>
+        <w:fldChar w:fldCharType="end"/>
+      </w:r>
+      <w:r>
+        <w:fldChar w:fldCharType="end"/>
       </w:r>
       <w:r>
         <w:fldChar w:fldCharType="end"/>
@@ -857,7 +929,25 @@
           <w:sz w:val="32"/>
           <w:szCs w:val="32"/>
         </w:rPr>
-        <w:t>SỬ DỤNG GIẢI THUẬT DI TRUYỀN ĐỂ XÁC ĐỊNH TRỌNG SỐ CHO MẠNG NƠ RÔN TẾ BÀO</w:t>
+        <w:t xml:space="preserve">SỬ DỤNG GIẢI THUẬT DI TRUYỀN ĐỂ XÁC ĐỊNH TRỌNG SỐ CHO MẠNG </w:t>
+      </w:r>
+      <w:r>
+        <w:rPr>
+          <w:b/>
+          <w:color w:val="000000"/>
+          <w:sz w:val="32"/>
+          <w:szCs w:val="32"/>
+        </w:rPr>
+        <w:t>NƠ RON</w:t>
+      </w:r>
+      <w:r>
+        <w:rPr>
+          <w:b/>
+          <w:color w:val="000000"/>
+          <w:sz w:val="32"/>
+          <w:szCs w:val="32"/>
+        </w:rPr>
+        <w:t xml:space="preserve"> TẾ BÀO</w:t>
       </w:r>
     </w:p>
     <w:p>
@@ -1257,171 +1347,224 @@
         <w:pStyle w:val="Heading1"/>
         <w:ind w:firstLine="0"/>
         <w:jc w:val="center"/>
+      </w:pPr>
+      <w:bookmarkStart w:id="0" w:name="_Toc152658181"/>
+      <w:bookmarkStart w:id="1" w:name="_Toc152659950"/>
+      <w:r>
+        <w:lastRenderedPageBreak/>
+        <w:t>LỜI CẢM ƠN</w:t>
+      </w:r>
+      <w:bookmarkEnd w:id="0"/>
+      <w:bookmarkEnd w:id="1"/>
+    </w:p>
+    <w:p>
+      <w:pPr>
+        <w:jc w:val="left"/>
+      </w:pPr>
+      <w:r>
+        <w:t xml:space="preserve">Đầu tiên, em xin lòng biết ơn sâu sắc đến Thầy giáo hướng dẫn của em – PGS. TS. Nguyễn Công Hoan. Cảm ơn thầy vì đã </w:t>
+      </w:r>
+      <w:r>
+        <w:t>luôn tận tình hướng dẫn chỉ dạy cho em trong suốt quá trình làm đồ án.</w:t>
+      </w:r>
+    </w:p>
+    <w:p>
+      <w:pPr>
+        <w:jc w:val="left"/>
+      </w:pPr>
+    </w:p>
+    <w:p>
+      <w:pPr>
+        <w:ind w:left="6480" w:firstLine="0"/>
+        <w:jc w:val="center"/>
+      </w:pPr>
+      <w:r>
+        <w:t>Hà Nội, tháng 11 năm 2023</w:t>
+      </w:r>
+    </w:p>
+    <w:p>
+      <w:pPr>
+        <w:ind w:left="6480" w:firstLine="0"/>
+        <w:jc w:val="center"/>
+      </w:pPr>
+      <w:r>
+        <w:t>Sinh viên thực hiện</w:t>
+      </w:r>
+    </w:p>
+    <w:p>
+      <w:pPr>
+        <w:ind w:left="6480" w:firstLine="0"/>
+        <w:jc w:val="center"/>
+      </w:pPr>
+    </w:p>
+    <w:p>
+      <w:pPr>
+        <w:ind w:left="6480" w:firstLine="0"/>
+        <w:jc w:val="center"/>
+      </w:pPr>
+    </w:p>
+    <w:p>
+      <w:pPr>
+        <w:ind w:left="6480" w:firstLine="0"/>
+        <w:jc w:val="center"/>
+      </w:pPr>
+      <w:r>
+        <w:t>Phạm Duy Tuấn</w:t>
+      </w:r>
+    </w:p>
+    <w:p>
+      <w:pPr>
+        <w:pStyle w:val="Heading1"/>
+        <w:ind w:left="1701" w:right="1750" w:firstLine="0"/>
+        <w:jc w:val="center"/>
+      </w:pPr>
+      <w:bookmarkStart w:id="2" w:name="_Toc152658182"/>
+      <w:r>
+        <w:br w:type="page"/>
+      </w:r>
+      <w:bookmarkStart w:id="3" w:name="_Toc152659951"/>
+      <w:r>
+        <w:lastRenderedPageBreak/>
+        <w:t>NHẬN XÉT, ĐÁNH GIÁ, CHO ĐIỂM (Của giảng viên hướng dẫn)</w:t>
+      </w:r>
+      <w:bookmarkEnd w:id="2"/>
+      <w:bookmarkEnd w:id="3"/>
+    </w:p>
+    <w:p>
+      <w:pPr>
+        <w:ind w:firstLine="0"/>
+      </w:pPr>
+      <w:r>
+        <w:t>………………………………………………………………………………………………………………………………………………………………………………………………………………………………………….…………………………………………………...…………………………………………………………………………………………………………………………………………………………………………………………………………………………………………………………………………………………………………………………………………………………………………………………………………………………………………….………………………………………………...…………………………………………………………………………………………………………………………………………………………………………………………………………………………………………………………………………………………………………………………………………………………………………………………………………………………………………….………………………………………………...……………………………………………………………………………………………………………………………………………………………………………………………………………………………………………………………………………………………………………………………………………………………………………………………………………………………………………………………………………………………………………………………………………………………………………………………………………………………………………………………………………………………………………………………………………………………………………………………………………………………………………………………………………………………………………………………………………………………………………………………………………………………………………………………………………………………………………………</w:t>
+      </w:r>
+      <w:r>
+        <w:t>…………………………………………………………………………</w:t>
+      </w:r>
+    </w:p>
+    <w:p>
+      <w:pPr>
+        <w:ind w:firstLine="0"/>
+      </w:pPr>
+      <w:r>
+        <w:t>Điểm: ………………………………....(Bằng chữ: ……………………………………….)</w:t>
+      </w:r>
+    </w:p>
+    <w:p>
+      <w:pPr>
+        <w:ind w:firstLine="0"/>
+      </w:pPr>
+      <w:r>
+        <w:t>Đồng ý/Không đồng ý cho sinh viên bảo vệ trước hội đồng chấm tốt nghiệp?</w:t>
+      </w:r>
+    </w:p>
+    <w:p>
+      <w:pPr>
+        <w:ind w:firstLine="0"/>
+      </w:pPr>
+    </w:p>
+    <w:p>
+      <w:pPr>
+        <w:ind w:left="5040" w:firstLine="0"/>
+        <w:jc w:val="center"/>
+      </w:pPr>
+      <w:r>
+        <w:t>Hà Nội, ngày…tháng…năm 202…</w:t>
+      </w:r>
+    </w:p>
+    <w:p>
+      <w:pPr>
+        <w:ind w:left="5040" w:firstLine="0"/>
+        <w:jc w:val="center"/>
+      </w:pPr>
+      <w:r>
+        <w:t>CÁN BỘ - GIẢNG VIÊN HƯỚNG DẪN</w:t>
+      </w:r>
+    </w:p>
+    <w:p>
+      <w:pPr>
+        <w:ind w:left="5040" w:firstLine="0"/>
+        <w:jc w:val="center"/>
+      </w:pPr>
+    </w:p>
+    <w:p>
+      <w:pPr>
+        <w:ind w:left="5040" w:firstLine="0"/>
+        <w:jc w:val="center"/>
+      </w:pPr>
+      <w:r>
+        <w:t>NGUYỄN CÔNG HOAN</w:t>
+      </w:r>
+    </w:p>
+    <w:p>
+      <w:pPr>
+        <w:pStyle w:val="Heading1"/>
+        <w:ind w:left="1701" w:right="1750" w:firstLine="0"/>
+        <w:jc w:val="center"/>
+      </w:pPr>
+      <w:bookmarkStart w:id="4" w:name="_Toc152658183"/>
+      <w:bookmarkStart w:id="5" w:name="_Toc152659952"/>
+      <w:r>
+        <w:lastRenderedPageBreak/>
+        <w:t>NHẬN XÉT, ĐÁNH GIÁ, CHO ĐIỂM (Của giảng viên phản biện)</w:t>
+      </w:r>
+      <w:bookmarkEnd w:id="4"/>
+      <w:bookmarkEnd w:id="5"/>
+    </w:p>
+    <w:p>
+      <w:pPr>
+        <w:ind w:firstLine="0"/>
+      </w:pPr>
+      <w:r>
+        <w:t>………………………………………………………………………………………………………………………………………………………………………………………………………………………………………….…………………………………………………...…………………………………………………………………………………………………………………………………………………………………………………………………………………………………………………………………………………………………………………………………………………………………………………………………………………………………………….………………………………………………...…………………………………………………………………………………………………………………………………………………………………………………………………………………………………………………………………………………………………………………………………………………………………………………………………………………………………………….………………………………………………...………………………………………………………………………………………………………………………………………………………………………………………………………………………………………………………………………………………………………………………………………………………………………………………………………………………………………………………………………………………………………………………………………………………………………………………………………………………………………………………………………………………………………………………………………………………………………………………………………………………………………………………………………………………………………………………………………………………………………………………………………………………………………………………………………………………………………………………………………………………………………………………………………………………………………………………………………………………………</w:t>
+      </w:r>
+    </w:p>
+    <w:p>
+      <w:pPr>
+        <w:ind w:firstLine="0"/>
+      </w:pPr>
+      <w:r>
+        <w:t>Điểm: ………………………………....(Bằng chữ: ……………………………………….)</w:t>
+      </w:r>
+    </w:p>
+    <w:p>
+      <w:pPr>
+        <w:ind w:firstLine="0"/>
+      </w:pPr>
+      <w:r>
+        <w:t>Đồng ý/Không đồng ý cho sinh viên bảo vệ trước hội đồng chấm tốt nghiệp?</w:t>
+      </w:r>
+    </w:p>
+    <w:p>
+      <w:pPr>
+        <w:ind w:firstLine="0"/>
+      </w:pPr>
+    </w:p>
+    <w:p>
+      <w:pPr>
+        <w:ind w:left="5040" w:firstLine="0"/>
+        <w:jc w:val="center"/>
+      </w:pPr>
+      <w:r>
+        <w:t>Hà Nội, ngày…tháng…năm 202…</w:t>
+      </w:r>
+    </w:p>
+    <w:p>
+      <w:pPr>
+        <w:ind w:left="5040" w:firstLine="0"/>
+        <w:jc w:val="center"/>
         <w:sectPr>
           <w:headerReference w:type="default" r:id="rId12"/>
           <w:footerReference w:type="default" r:id="rId13"/>
           <w:pgSz w:w="12240" w:h="15840"/>
-          <w:pgMar w:top="1134" w:right="1134" w:bottom="1134" w:left="1701" w:header="567" w:footer="567" w:gutter="0"/>
+          <w:pgMar w:top="1134" w:right="1134" w:bottom="1134" w:left="1701" w:header="227" w:footer="567" w:gutter="0"/>
           <w:pgNumType w:start="1"/>
           <w:cols w:space="720"/>
           <w:docGrid w:linePitch="360"/>
         </w:sectPr>
       </w:pPr>
-      <w:bookmarkStart w:id="0" w:name="_Toc152625252"/>
-      <w:r>
-        <w:lastRenderedPageBreak/>
-        <w:t>LỜI CẢM ƠN</w:t>
-      </w:r>
-      <w:bookmarkEnd w:id="0"/>
-    </w:p>
-    <w:p>
-      <w:pPr>
-        <w:pStyle w:val="Heading1"/>
-        <w:ind w:left="1701" w:right="1750" w:firstLine="0"/>
-        <w:jc w:val="center"/>
-      </w:pPr>
-      <w:bookmarkStart w:id="1" w:name="_Toc152625253"/>
-      <w:r>
-        <w:lastRenderedPageBreak/>
-        <w:t>NHẬN XÉT, ĐÁNH GIÁ, CHO ĐIỂM (Của giảng viên hướng dẫn)</w:t>
-      </w:r>
-      <w:bookmarkEnd w:id="1"/>
-    </w:p>
-    <w:p>
-      <w:pPr>
-        <w:ind w:firstLine="0"/>
-      </w:pPr>
-      <w:r>
-        <w:t>………………………………………………………………………………………………………………………………………………………………………………………………………………………………………….…………………………………………………...…………………………………………………………………………………………………………………………………………………………………………………………………………………………………………………………………………………………………………………………………………………………………………………………………………………………………………….………………………………………………...…………………………………………………………………………………………………………………………………………………………………………………………………………………………………………………………………………………………………………………………………………………………………………………………………………………………………………….………………………………………………...………………………………………………………………………………………………………………………………………………………………………………………………………………………………………………………………………………………………………………………………………………………………………………………………………………………………………………………………………………………………………………………………………………………………………………………………………………………………………………………………………………………………………………………………………………………………………………………………………………………………………………………………………………………………………………………………………………………………………………………………………………………………………………………………………………………………………………………………………………………………………………………………………………………………………………………………………………………………</w:t>
-      </w:r>
-    </w:p>
-    <w:p>
-      <w:pPr>
-        <w:ind w:firstLine="0"/>
-      </w:pPr>
-      <w:r>
-        <w:t>Điểm: ………………………………....(Bằng chữ: ……………………………………….)</w:t>
-      </w:r>
-    </w:p>
-    <w:p>
-      <w:pPr>
-        <w:ind w:firstLine="0"/>
-      </w:pPr>
-      <w:r>
-        <w:t>Đồng ý/Không đồng ý cho sinh viên bảo vệ trước hội đồng chấm tốt nghiệp?</w:t>
-      </w:r>
-    </w:p>
-    <w:p>
-      <w:pPr>
-        <w:ind w:firstLine="0"/>
-      </w:pPr>
-    </w:p>
-    <w:p>
-      <w:pPr>
-        <w:ind w:left="5040" w:firstLine="0"/>
-        <w:jc w:val="center"/>
-      </w:pPr>
-      <w:r>
-        <w:t>Hà Nội, ngày…tháng…năm 202…</w:t>
-      </w:r>
-    </w:p>
-    <w:p>
-      <w:pPr>
-        <w:ind w:left="5040" w:firstLine="0"/>
-        <w:jc w:val="center"/>
-      </w:pPr>
-      <w:r>
-        <w:t>CÁN BỘ - GIẢNG VIÊN HƯỚNG DẪN</w:t>
-      </w:r>
-    </w:p>
-    <w:p>
-      <w:pPr>
-        <w:ind w:left="5040" w:firstLine="0"/>
-        <w:jc w:val="center"/>
-      </w:pPr>
-    </w:p>
-    <w:p>
-      <w:pPr>
-        <w:ind w:left="5040" w:firstLine="0"/>
-        <w:jc w:val="center"/>
-      </w:pPr>
-      <w:r>
-        <w:lastRenderedPageBreak/>
-        <w:t>NGUYỄN CÔNG HOAN</w:t>
-      </w:r>
-    </w:p>
-    <w:p>
-      <w:pPr>
-        <w:pStyle w:val="Heading1"/>
-        <w:ind w:left="1701" w:right="1750" w:firstLine="0"/>
-        <w:jc w:val="center"/>
-      </w:pPr>
-      <w:bookmarkStart w:id="2" w:name="_Toc152625254"/>
-      <w:r>
-        <w:t>NHẬN XÉT, ĐÁNH GIÁ, CHO ĐIỂM (Của giảng viên phản biện)</w:t>
-      </w:r>
-      <w:bookmarkEnd w:id="2"/>
-    </w:p>
-    <w:p>
-      <w:pPr>
-        <w:ind w:firstLine="0"/>
-      </w:pPr>
-      <w:r>
-        <w:t>………………………………………………………………………………………………………………………………………………………………………………………………………………………………………….…………………………………………………...…………………………………………………………………………………………………………………………………………………………………………………………………………………………………………………………………………………………………………………………………………………………………………………………………………………………………………….………………………………………………...…………………………………………………………………………………………………………………………………………………………………………………………………………………………………………………………………………………………………………………………………………………………………………………………………………………………………………….………………………………………………...………………………………………………………………………………………………………………………………………………………………………………………………………………………………………………………………………………………………………………………………………………………………………………………………………………………………………………………………………………………………………………………………………………………………………………………………………………………………………………………………………………………………………………………………………………………………………………………………………………………………………………………………………………………………………………………………………………………………………………………………………………………………………………………………………………………………………………………………………………………………………………………………………………………………………………………………………………………………</w:t>
-      </w:r>
-    </w:p>
-    <w:p>
-      <w:pPr>
-        <w:ind w:firstLine="0"/>
-      </w:pPr>
-      <w:r>
-        <w:t>Điểm: ………………………………....(Bằng chữ: ……………………………………….)</w:t>
-      </w:r>
-    </w:p>
-    <w:p>
-      <w:pPr>
-        <w:ind w:firstLine="0"/>
-      </w:pPr>
-      <w:r>
-        <w:t>Đồng ý/Không đồng ý cho sinh viên bảo vệ trước hội đồng chấm tốt nghiệp?</w:t>
-      </w:r>
-    </w:p>
-    <w:p>
-      <w:pPr>
-        <w:ind w:firstLine="0"/>
-      </w:pPr>
-    </w:p>
-    <w:p>
-      <w:pPr>
-        <w:ind w:left="5040" w:firstLine="0"/>
-        <w:jc w:val="center"/>
-      </w:pPr>
-      <w:r>
-        <w:t>Hà Nội, ngày…tháng…năm 202…</w:t>
-      </w:r>
-    </w:p>
-    <w:p>
-      <w:pPr>
-        <w:ind w:left="5040" w:firstLine="0"/>
-        <w:jc w:val="center"/>
-      </w:pPr>
       <w:r>
         <w:t>CÁN BỘ - GIẢNG VIÊN PHẢN BIỆN</w:t>
       </w:r>
-    </w:p>
-    <w:p>
-      <w:pPr>
-        <w:tabs>
-          <w:tab w:val="left" w:pos="3348"/>
-        </w:tabs>
-        <w:ind w:firstLine="0"/>
-        <w:sectPr>
-          <w:pgSz w:w="12240" w:h="15840"/>
-          <w:pgMar w:top="1134" w:right="1134" w:bottom="1134" w:left="1701" w:header="567" w:footer="567" w:gutter="0"/>
-          <w:cols w:space="720"/>
-          <w:docGrid w:linePitch="360"/>
-        </w:sectPr>
-      </w:pPr>
     </w:p>
     <w:p>
       <w:pPr>
@@ -1429,18 +1572,14 @@
         <w:ind w:firstLine="0"/>
         <w:jc w:val="center"/>
       </w:pPr>
-      <w:bookmarkStart w:id="3" w:name="_Toc152625255"/>
+      <w:bookmarkStart w:id="6" w:name="_Toc152658184"/>
+      <w:bookmarkStart w:id="7" w:name="_Toc152659953"/>
       <w:r>
         <w:lastRenderedPageBreak/>
         <w:t>MỤC LỤC</w:t>
       </w:r>
-      <w:bookmarkEnd w:id="3"/>
-    </w:p>
-    <w:p>
-      <w:pPr>
-        <w:ind w:firstLine="0"/>
-        <w:jc w:val="center"/>
-      </w:pPr>
+      <w:bookmarkEnd w:id="6"/>
+      <w:bookmarkEnd w:id="7"/>
     </w:p>
     <w:p>
       <w:pPr>
@@ -1454,24 +1593,15 @@
         </w:rPr>
       </w:pPr>
       <w:r>
-        <w:rPr>
-          <w:b/>
-        </w:rPr>
         <w:fldChar w:fldCharType="begin"/>
       </w:r>
       <w:r>
-        <w:rPr>
-          <w:b/>
-        </w:rPr>
         <w:instrText xml:space="preserve"> TOC \o "1-3" \h \z \u </w:instrText>
       </w:r>
       <w:r>
-        <w:rPr>
-          <w:b/>
-        </w:rPr>
         <w:fldChar w:fldCharType="separate"/>
       </w:r>
-      <w:hyperlink w:anchor="_Toc152625252" w:history="1">
+      <w:hyperlink w:anchor="_Toc152659950" w:history="1">
         <w:r>
           <w:rPr>
             <w:rStyle w:val="Hyperlink"/>
@@ -1498,7 +1628,7 @@
             <w:noProof/>
             <w:webHidden/>
           </w:rPr>
-          <w:instrText xml:space="preserve"> PAGEREF _Toc152625252 \h </w:instrText>
+          <w:instrText xml:space="preserve"> PAGEREF _Toc152659950 \h </w:instrText>
         </w:r>
         <w:r>
           <w:rPr>
@@ -1518,7 +1648,7 @@
             <w:noProof/>
             <w:webHidden/>
           </w:rPr>
-          <w:t>3</w:t>
+          <w:t>1</w:t>
         </w:r>
         <w:r>
           <w:rPr>
@@ -1540,7 +1670,7 @@
           <w:lang w:val="vi-VN" w:eastAsia="vi-VN"/>
         </w:rPr>
       </w:pPr>
-      <w:hyperlink w:anchor="_Toc152625253" w:history="1">
+      <w:hyperlink w:anchor="_Toc152659951" w:history="1">
         <w:r>
           <w:rPr>
             <w:rStyle w:val="Hyperlink"/>
@@ -1567,7 +1697,7 @@
             <w:noProof/>
             <w:webHidden/>
           </w:rPr>
-          <w:instrText xml:space="preserve"> PAGEREF _Toc152625253 \h </w:instrText>
+          <w:instrText xml:space="preserve"> PAGEREF _Toc152659951 \h </w:instrText>
         </w:r>
         <w:r>
           <w:rPr>
@@ -1587,7 +1717,7 @@
             <w:noProof/>
             <w:webHidden/>
           </w:rPr>
-          <w:t>4</w:t>
+          <w:t>2</w:t>
         </w:r>
         <w:r>
           <w:rPr>
@@ -1609,7 +1739,7 @@
           <w:lang w:val="vi-VN" w:eastAsia="vi-VN"/>
         </w:rPr>
       </w:pPr>
-      <w:hyperlink w:anchor="_Toc152625254" w:history="1">
+      <w:hyperlink w:anchor="_Toc152659952" w:history="1">
         <w:r>
           <w:rPr>
             <w:rStyle w:val="Hyperlink"/>
@@ -1636,7 +1766,7 @@
             <w:noProof/>
             <w:webHidden/>
           </w:rPr>
-          <w:instrText xml:space="preserve"> PAGEREF _Toc152625254 \h </w:instrText>
+          <w:instrText xml:space="preserve"> PAGEREF _Toc152659952 \h </w:instrText>
         </w:r>
         <w:r>
           <w:rPr>
@@ -1656,7 +1786,7 @@
             <w:noProof/>
             <w:webHidden/>
           </w:rPr>
-          <w:t>5</w:t>
+          <w:t>3</w:t>
         </w:r>
         <w:r>
           <w:rPr>
@@ -1678,7 +1808,7 @@
           <w:lang w:val="vi-VN" w:eastAsia="vi-VN"/>
         </w:rPr>
       </w:pPr>
-      <w:hyperlink w:anchor="_Toc152625255" w:history="1">
+      <w:hyperlink w:anchor="_Toc152659953" w:history="1">
         <w:r>
           <w:rPr>
             <w:rStyle w:val="Hyperlink"/>
@@ -1705,7 +1835,7 @@
             <w:noProof/>
             <w:webHidden/>
           </w:rPr>
-          <w:instrText xml:space="preserve"> PAGEREF _Toc152625255 \h </w:instrText>
+          <w:instrText xml:space="preserve"> PAGEREF _Toc152659953 \h </w:instrText>
         </w:r>
         <w:r>
           <w:rPr>
@@ -1725,7 +1855,7 @@
             <w:noProof/>
             <w:webHidden/>
           </w:rPr>
-          <w:t>6</w:t>
+          <w:t>4</w:t>
         </w:r>
         <w:r>
           <w:rPr>
@@ -1747,7 +1877,7 @@
           <w:lang w:val="vi-VN" w:eastAsia="vi-VN"/>
         </w:rPr>
       </w:pPr>
-      <w:hyperlink w:anchor="_Toc152625256" w:history="1">
+      <w:hyperlink w:anchor="_Toc152659954" w:history="1">
         <w:r>
           <w:rPr>
             <w:rStyle w:val="Hyperlink"/>
@@ -1774,7 +1904,7 @@
             <w:noProof/>
             <w:webHidden/>
           </w:rPr>
-          <w:instrText xml:space="preserve"> PAGEREF _Toc152625256 \h </w:instrText>
+          <w:instrText xml:space="preserve"> PAGEREF _Toc152659954 \h </w:instrText>
         </w:r>
         <w:r>
           <w:rPr>
@@ -1794,7 +1924,7 @@
             <w:noProof/>
             <w:webHidden/>
           </w:rPr>
-          <w:t>7</w:t>
+          <w:t>5</w:t>
         </w:r>
         <w:r>
           <w:rPr>
@@ -1816,7 +1946,7 @@
           <w:lang w:val="vi-VN" w:eastAsia="vi-VN"/>
         </w:rPr>
       </w:pPr>
-      <w:hyperlink w:anchor="_Toc152625257" w:history="1">
+      <w:hyperlink w:anchor="_Toc152659955" w:history="1">
         <w:r>
           <w:rPr>
             <w:rStyle w:val="Hyperlink"/>
@@ -1843,7 +1973,7 @@
             <w:noProof/>
             <w:webHidden/>
           </w:rPr>
-          <w:instrText xml:space="preserve"> PAGEREF _Toc152625257 \h </w:instrText>
+          <w:instrText xml:space="preserve"> PAGEREF _Toc152659955 \h </w:instrText>
         </w:r>
         <w:r>
           <w:rPr>
@@ -1863,7 +1993,7 @@
             <w:noProof/>
             <w:webHidden/>
           </w:rPr>
-          <w:t>8</w:t>
+          <w:t>6</w:t>
         </w:r>
         <w:r>
           <w:rPr>
@@ -1885,7 +2015,7 @@
           <w:lang w:val="vi-VN" w:eastAsia="vi-VN"/>
         </w:rPr>
       </w:pPr>
-      <w:hyperlink w:anchor="_Toc152625258" w:history="1">
+      <w:hyperlink w:anchor="_Toc152659956" w:history="1">
         <w:r>
           <w:rPr>
             <w:rStyle w:val="Hyperlink"/>
@@ -1912,7 +2042,7 @@
             <w:noProof/>
             <w:webHidden/>
           </w:rPr>
-          <w:instrText xml:space="preserve"> PAGEREF _Toc152625258 \h </w:instrText>
+          <w:instrText xml:space="preserve"> PAGEREF _Toc152659956 \h </w:instrText>
         </w:r>
         <w:r>
           <w:rPr>
@@ -1932,7 +2062,7 @@
             <w:noProof/>
             <w:webHidden/>
           </w:rPr>
-          <w:t>9</w:t>
+          <w:t>7</w:t>
         </w:r>
         <w:r>
           <w:rPr>
@@ -1954,13 +2084,13 @@
           <w:lang w:val="vi-VN" w:eastAsia="vi-VN"/>
         </w:rPr>
       </w:pPr>
-      <w:hyperlink w:anchor="_Toc152625259" w:history="1">
+      <w:hyperlink w:anchor="_Toc152659957" w:history="1">
         <w:r>
           <w:rPr>
             <w:rStyle w:val="Hyperlink"/>
             <w:noProof/>
           </w:rPr>
-          <w:t>CHƯƠNG I: TỔNG QUAN VỀ MẠNG NƠ RÔN TẾ BÀO</w:t>
+          <w:t>CHƯƠNG I: TỔNG QUAN VỀ MẠNG NƠ RON TẾ BÀO</w:t>
         </w:r>
         <w:r>
           <w:rPr>
@@ -1981,7 +2111,7 @@
             <w:noProof/>
             <w:webHidden/>
           </w:rPr>
-          <w:instrText xml:space="preserve"> PAGEREF _Toc152625259 \h </w:instrText>
+          <w:instrText xml:space="preserve"> PAGEREF _Toc152659957 \h </w:instrText>
         </w:r>
         <w:r>
           <w:rPr>
@@ -2001,7 +2131,7 @@
             <w:noProof/>
             <w:webHidden/>
           </w:rPr>
-          <w:t>10</w:t>
+          <w:t>8</w:t>
         </w:r>
         <w:r>
           <w:rPr>
@@ -2023,7 +2153,7 @@
           <w:lang w:val="vi-VN" w:eastAsia="vi-VN"/>
         </w:rPr>
       </w:pPr>
-      <w:hyperlink w:anchor="_Toc152625260" w:history="1">
+      <w:hyperlink w:anchor="_Toc152659958" w:history="1">
         <w:r>
           <w:rPr>
             <w:rStyle w:val="Hyperlink"/>
@@ -2050,7 +2180,7 @@
             <w:noProof/>
             <w:webHidden/>
           </w:rPr>
-          <w:instrText xml:space="preserve"> PAGEREF _Toc152625260 \h </w:instrText>
+          <w:instrText xml:space="preserve"> PAGEREF _Toc152659958 \h </w:instrText>
         </w:r>
         <w:r>
           <w:rPr>
@@ -2070,7 +2200,7 @@
             <w:noProof/>
             <w:webHidden/>
           </w:rPr>
-          <w:t>11</w:t>
+          <w:t>9</w:t>
         </w:r>
         <w:r>
           <w:rPr>
@@ -2092,13 +2222,13 @@
           <w:lang w:val="vi-VN" w:eastAsia="vi-VN"/>
         </w:rPr>
       </w:pPr>
-      <w:hyperlink w:anchor="_Toc152625261" w:history="1">
+      <w:hyperlink w:anchor="_Toc152659959" w:history="1">
         <w:r>
           <w:rPr>
             <w:rStyle w:val="Hyperlink"/>
             <w:noProof/>
           </w:rPr>
-          <w:t>CHƯƠNG III: THUẬT TOÁN XÁC ĐỊNH TRỌNG SỐ CỦA MẠNG NƠ RÔN TẾ BÀO SỬ DỤNG GIẢI THUẬT DI TRUYỀN</w:t>
+          <w:t>CHƯƠNG III: THUẬT TOÁN XÁC ĐỊNH TRỌNG SỐ CỦA MẠNG NƠ RON TẾ BÀO SỬ DỤNG GIẢI THUẬT DI TRUYỀN</w:t>
         </w:r>
         <w:r>
           <w:rPr>
@@ -2119,7 +2249,7 @@
             <w:noProof/>
             <w:webHidden/>
           </w:rPr>
-          <w:instrText xml:space="preserve"> PAGEREF _Toc152625261 \h </w:instrText>
+          <w:instrText xml:space="preserve"> PAGEREF _Toc152659959 \h </w:instrText>
         </w:r>
         <w:r>
           <w:rPr>
@@ -2139,7 +2269,7 @@
             <w:noProof/>
             <w:webHidden/>
           </w:rPr>
-          <w:t>12</w:t>
+          <w:t>10</w:t>
         </w:r>
         <w:r>
           <w:rPr>
@@ -2161,7 +2291,7 @@
           <w:lang w:val="vi-VN" w:eastAsia="vi-VN"/>
         </w:rPr>
       </w:pPr>
-      <w:hyperlink w:anchor="_Toc152625262" w:history="1">
+      <w:hyperlink w:anchor="_Toc152659960" w:history="1">
         <w:r>
           <w:rPr>
             <w:rStyle w:val="Hyperlink"/>
@@ -2188,7 +2318,7 @@
             <w:noProof/>
             <w:webHidden/>
           </w:rPr>
-          <w:instrText xml:space="preserve"> PAGEREF _Toc152625262 \h </w:instrText>
+          <w:instrText xml:space="preserve"> PAGEREF _Toc152659960 \h </w:instrText>
         </w:r>
         <w:r>
           <w:rPr>
@@ -2208,7 +2338,7 @@
             <w:noProof/>
             <w:webHidden/>
           </w:rPr>
-          <w:t>13</w:t>
+          <w:t>11</w:t>
         </w:r>
         <w:r>
           <w:rPr>
@@ -2230,7 +2360,7 @@
           <w:lang w:val="vi-VN" w:eastAsia="vi-VN"/>
         </w:rPr>
       </w:pPr>
-      <w:hyperlink w:anchor="_Toc152625263" w:history="1">
+      <w:hyperlink w:anchor="_Toc152659961" w:history="1">
         <w:r>
           <w:rPr>
             <w:rStyle w:val="Hyperlink"/>
@@ -2257,7 +2387,7 @@
             <w:noProof/>
             <w:webHidden/>
           </w:rPr>
-          <w:instrText xml:space="preserve"> PAGEREF _Toc152625263 \h </w:instrText>
+          <w:instrText xml:space="preserve"> PAGEREF _Toc152659961 \h </w:instrText>
         </w:r>
         <w:r>
           <w:rPr>
@@ -2277,7 +2407,7 @@
             <w:noProof/>
             <w:webHidden/>
           </w:rPr>
-          <w:t>14</w:t>
+          <w:t>12</w:t>
         </w:r>
         <w:r>
           <w:rPr>
@@ -2289,17 +2419,10 @@
       </w:hyperlink>
     </w:p>
     <w:p>
-      <w:pPr>
-        <w:pStyle w:val="Heading1"/>
-        <w:tabs>
-          <w:tab w:val="left" w:pos="3192"/>
-        </w:tabs>
-        <w:ind w:left="1701" w:right="1750" w:firstLine="0"/>
-      </w:pPr>
       <w:r>
         <w:rPr>
-          <w:b w:val="0"/>
-          <w:bCs w:val="0"/>
+          <w:b/>
+          <w:bCs/>
           <w:noProof/>
         </w:rPr>
         <w:fldChar w:fldCharType="end"/>
@@ -2308,24 +2431,37 @@
     <w:p>
       <w:pPr>
         <w:pStyle w:val="Heading1"/>
-        <w:ind w:right="49" w:firstLine="0"/>
+        <w:ind w:firstLine="0"/>
         <w:jc w:val="center"/>
       </w:pPr>
+      <w:bookmarkStart w:id="8" w:name="_Toc152658185"/>
       <w:r>
         <w:br w:type="page"/>
       </w:r>
-      <w:bookmarkStart w:id="4" w:name="_Toc152625256"/>
+      <w:bookmarkStart w:id="9" w:name="_Toc152659954"/>
       <w:r>
         <w:lastRenderedPageBreak/>
         <w:t>DANH MỤC KÝ HIỆU VÀ TỪ VIẾT TẮT</w:t>
       </w:r>
-      <w:bookmarkEnd w:id="4"/>
+      <w:bookmarkEnd w:id="8"/>
+      <w:bookmarkEnd w:id="9"/>
     </w:p>
     <w:p>
       <w:pPr>
         <w:pStyle w:val="Heading1"/>
-        <w:ind w:firstLine="0"/>
-      </w:pPr>
+        <w:jc w:val="center"/>
+      </w:pPr>
+      <w:r>
+        <w:br w:type="page"/>
+      </w:r>
+      <w:bookmarkStart w:id="10" w:name="_Toc152658186"/>
+      <w:bookmarkStart w:id="11" w:name="_Toc152659955"/>
+      <w:r>
+        <w:lastRenderedPageBreak/>
+        <w:t>DANH MỤC HÌNH VẼ</w:t>
+      </w:r>
+      <w:bookmarkEnd w:id="10"/>
+      <w:bookmarkEnd w:id="11"/>
     </w:p>
     <w:p>
       <w:pPr>
@@ -2336,16 +2472,32 @@
       <w:r>
         <w:br w:type="page"/>
       </w:r>
+      <w:bookmarkStart w:id="12" w:name="_Toc152658187"/>
+      <w:bookmarkStart w:id="13" w:name="_Toc152659956"/>
       <w:r>
         <w:lastRenderedPageBreak/>
-        <w:t xml:space="preserve"> </w:t>
-      </w:r>
-      <w:bookmarkStart w:id="5" w:name="_Toc152625257"/>
-      <w:r>
-        <w:t>DANH MỤC HÌNH VẼ</w:t>
-      </w:r>
-      <w:bookmarkEnd w:id="5"/>
-    </w:p>
+        <w:t>MỞ ĐẦU</w:t>
+      </w:r>
+      <w:bookmarkStart w:id="14" w:name="_Toc152658188"/>
+      <w:bookmarkStart w:id="15" w:name="_Toc152659957"/>
+      <w:bookmarkEnd w:id="12"/>
+      <w:bookmarkEnd w:id="13"/>
+    </w:p>
+    <w:p>
+      <w:r>
+        <w:t xml:space="preserve">Thời đại số ở Việt Nam và trên thế giới đang sử dụng trí tuệ nhân tạo làm hạt nhân cho sự phát triển, trong đó mạng nơ ron phỏng theo não người đang nổi lên như một công cụ hiện đại. Hai lớp cấu trúc cơ bản của mạng nơ ron là mạng nơ ron truyền thẳng và mạng nơ ron phản hồi (hay tổng quát hơn là mạng nơ ron truy hồi). Mạng nơ ron học sâu nhiều lớp cơ bản kế thừa mạng nơ ron truyền thẳng truyền thống (cá biệt có lai với một số lớp có tín hiệu truy hồi) ghép các chức năng mong muốn bằng hàng trăm hàng ngàn lớp mạng nối tiếp và đã trở thành các sản phẩm phần mềm thương mại. Mạng nơ ron phản hồi hay mạng nơ ron truyền ngược là một hướng phát triển khác tương đương, không chỉ với các luật học có thể cấy trên các phần sụn (chương trình phần mềm được ghi trên các chip phần cứng như bộ nhớ ROM) mà còn được chế tạo thành máy tính máy tính nơ ron đầu tiên trên thế giới (L.Chua được trao giải thưởng Gustav Robert Kirchhoff năm 2005). </w:t>
+      </w:r>
+    </w:p>
+    <w:p>
+      <w:r>
+        <w:t>Mạng nơ ron tế bào được L. Chua và L. Yang đề xuất năm 1988. Những năm tiếp theo, nhiều cấu trúc mới, và ứng dụng như xử lý ảnh tốc độ cao, nhận dạng đã đươc công bố và gần đây, cứ mỗi hai năm, các Hội nghị Quốc tế về Mạng nơ ron tế bào được tổ chức.</w:t>
+      </w:r>
+    </w:p>
+    <w:p>
+      <w:bookmarkStart w:id="16" w:name="_GoBack"/>
+      <w:bookmarkEnd w:id="16"/>
+    </w:p>
+    <w:p/>
     <w:p>
       <w:pPr>
         <w:pStyle w:val="Heading1"/>
@@ -2355,27 +2507,20 @@
       <w:r>
         <w:br w:type="page"/>
       </w:r>
-      <w:bookmarkStart w:id="6" w:name="_Toc152625258"/>
       <w:r>
         <w:lastRenderedPageBreak/>
-        <w:t>MỞ ĐẦU</w:t>
-      </w:r>
-      <w:bookmarkEnd w:id="6"/>
-    </w:p>
-    <w:p/>
-    <w:p>
-      <w:pPr>
-        <w:pStyle w:val="Heading1"/>
-      </w:pPr>
-      <w:r>
-        <w:br w:type="page"/>
-      </w:r>
-      <w:bookmarkStart w:id="7" w:name="_Toc152625259"/>
-      <w:r>
-        <w:lastRenderedPageBreak/>
-        <w:t>CHƯƠNG I: TỔNG QUAN VỀ MẠNG NƠ RÔN TẾ BÀO</w:t>
-      </w:r>
-      <w:bookmarkEnd w:id="7"/>
+        <w:t xml:space="preserve">CHƯƠNG I: TỔNG QUAN VỀ MẠNG </w:t>
+      </w:r>
+      <w:r>
+        <w:t>NƠ RON</w:t>
+      </w:r>
+      <w:r>
+        <w:t xml:space="preserve"> TẾ BÀO</w:t>
+      </w:r>
+      <w:bookmarkStart w:id="17" w:name="_Toc152658189"/>
+      <w:bookmarkStart w:id="18" w:name="_Toc152659958"/>
+      <w:bookmarkEnd w:id="14"/>
+      <w:bookmarkEnd w:id="15"/>
     </w:p>
     <w:p>
       <w:pPr>
@@ -2386,12 +2531,14 @@
       <w:r>
         <w:br w:type="page"/>
       </w:r>
-      <w:bookmarkStart w:id="8" w:name="_Toc152625260"/>
       <w:r>
         <w:lastRenderedPageBreak/>
         <w:t>CHƯƠNG II: GIẢI THUẬT DI TRUYỀN</w:t>
       </w:r>
-      <w:bookmarkEnd w:id="8"/>
+      <w:bookmarkStart w:id="19" w:name="_Toc152658190"/>
+      <w:bookmarkStart w:id="20" w:name="_Toc152659959"/>
+      <w:bookmarkEnd w:id="17"/>
+      <w:bookmarkEnd w:id="18"/>
     </w:p>
     <w:p>
       <w:pPr>
@@ -2402,12 +2549,20 @@
       <w:r>
         <w:br w:type="page"/>
       </w:r>
-      <w:bookmarkStart w:id="9" w:name="_Toc152625261"/>
       <w:r>
         <w:lastRenderedPageBreak/>
-        <w:t>CHƯƠNG III: THUẬT TOÁN XÁC ĐỊNH TRỌNG SỐ CỦA MẠNG NƠ RÔN TẾ BÀO SỬ DỤNG GIẢI THUẬT DI TRUYỀN</w:t>
-      </w:r>
-      <w:bookmarkEnd w:id="9"/>
+        <w:t xml:space="preserve">CHƯƠNG III: THUẬT TOÁN XÁC ĐỊNH TRỌNG SỐ CỦA MẠNG </w:t>
+      </w:r>
+      <w:r>
+        <w:t>NƠ RON</w:t>
+      </w:r>
+      <w:r>
+        <w:t xml:space="preserve"> TẾ BÀO SỬ DỤNG GIẢI THUẬT DI TRUYỀN</w:t>
+      </w:r>
+      <w:bookmarkStart w:id="21" w:name="_Toc152658191"/>
+      <w:bookmarkStart w:id="22" w:name="_Toc152659960"/>
+      <w:bookmarkEnd w:id="19"/>
+      <w:bookmarkEnd w:id="20"/>
     </w:p>
     <w:p>
       <w:pPr>
@@ -2418,12 +2573,14 @@
       <w:r>
         <w:br w:type="page"/>
       </w:r>
-      <w:bookmarkStart w:id="10" w:name="_Toc152625262"/>
       <w:r>
         <w:lastRenderedPageBreak/>
         <w:t>KẾT LUẬN</w:t>
       </w:r>
-      <w:bookmarkEnd w:id="10"/>
+      <w:bookmarkStart w:id="23" w:name="_Toc152658192"/>
+      <w:bookmarkStart w:id="24" w:name="_Toc152659961"/>
+      <w:bookmarkEnd w:id="21"/>
+      <w:bookmarkEnd w:id="22"/>
     </w:p>
     <w:p>
       <w:pPr>
@@ -2434,14 +2591,12 @@
       <w:r>
         <w:br w:type="page"/>
       </w:r>
-      <w:bookmarkStart w:id="11" w:name="_Toc152625263"/>
       <w:r>
         <w:lastRenderedPageBreak/>
         <w:t>TÀI LIỆU THAM KHẢO</w:t>
       </w:r>
-      <w:bookmarkStart w:id="12" w:name="_GoBack"/>
-      <w:bookmarkEnd w:id="11"/>
-      <w:bookmarkEnd w:id="12"/>
+      <w:bookmarkEnd w:id="23"/>
+      <w:bookmarkEnd w:id="24"/>
     </w:p>
     <w:sectPr>
       <w:footerReference w:type="default" r:id="rId14"/>
@@ -2499,7 +2654,7 @@
       <w:rPr>
         <w:noProof/>
       </w:rPr>
-      <w:t>2</w:t>
+      <w:t>3</w:t>
     </w:r>
     <w:r>
       <w:rPr>
@@ -2511,11 +2666,12 @@
   <w:p>
     <w:pPr>
       <w:pStyle w:val="Footer"/>
-      <w:rPr>
-        <w:i/>
-        <w:sz w:val="20"/>
-        <w:szCs w:val="20"/>
-      </w:rPr>
+      <w:tabs>
+        <w:tab w:val="clear" w:pos="4320"/>
+        <w:tab w:val="clear" w:pos="8640"/>
+        <w:tab w:val="center" w:pos="4702"/>
+        <w:tab w:val="right" w:pos="9405"/>
+      </w:tabs>
     </w:pPr>
   </w:p>
 </w:ftr>
@@ -2541,7 +2697,7 @@
       <w:rPr>
         <w:noProof/>
       </w:rPr>
-      <w:t>12</w:t>
+      <w:t>7</w:t>
     </w:r>
     <w:r>
       <w:rPr>
@@ -2613,14 +2769,6 @@
   <w:p>
     <w:pPr>
       <w:pStyle w:val="Header"/>
-    </w:pPr>
-    <w:r>
-      <w:t>Đồ án tốt nghiệp đại học</w:t>
-    </w:r>
-  </w:p>
-  <w:p>
-    <w:pPr>
-      <w:pStyle w:val="Header"/>
       <w:jc w:val="center"/>
       <w:rPr>
         <w:i/>
@@ -3888,6 +4036,118 @@
     </w:lvl>
   </w:abstractNum>
   <w:abstractNum w:abstractNumId="10" w15:restartNumberingAfterBreak="0">
+    <w:nsid w:val="3034095A"/>
+    <w:multiLevelType w:val="hybridMultilevel"/>
+    <w:tmpl w:val="075A547A"/>
+    <w:lvl w:ilvl="0" w:tplc="1570CB84">
+      <w:numFmt w:val="bullet"/>
+      <w:lvlText w:val="-"/>
+      <w:lvlJc w:val="left"/>
+      <w:pPr>
+        <w:ind w:left="927" w:hanging="360"/>
+      </w:pPr>
+      <w:rPr>
+        <w:rFonts w:ascii="Times New Roman" w:eastAsia="Times New Roman" w:hAnsi="Times New Roman" w:cs="Times New Roman" w:hint="default"/>
+      </w:rPr>
+    </w:lvl>
+    <w:lvl w:ilvl="1" w:tplc="042A0003" w:tentative="1">
+      <w:start w:val="1"/>
+      <w:numFmt w:val="bullet"/>
+      <w:lvlText w:val="o"/>
+      <w:lvlJc w:val="left"/>
+      <w:pPr>
+        <w:ind w:left="1647" w:hanging="360"/>
+      </w:pPr>
+      <w:rPr>
+        <w:rFonts w:ascii="Courier New" w:hAnsi="Courier New" w:cs="Courier New" w:hint="default"/>
+      </w:rPr>
+    </w:lvl>
+    <w:lvl w:ilvl="2" w:tplc="042A0005" w:tentative="1">
+      <w:start w:val="1"/>
+      <w:numFmt w:val="bullet"/>
+      <w:lvlText w:val=""/>
+      <w:lvlJc w:val="left"/>
+      <w:pPr>
+        <w:ind w:left="2367" w:hanging="360"/>
+      </w:pPr>
+      <w:rPr>
+        <w:rFonts w:ascii="Wingdings" w:hAnsi="Wingdings" w:hint="default"/>
+      </w:rPr>
+    </w:lvl>
+    <w:lvl w:ilvl="3" w:tplc="042A0001" w:tentative="1">
+      <w:start w:val="1"/>
+      <w:numFmt w:val="bullet"/>
+      <w:lvlText w:val=""/>
+      <w:lvlJc w:val="left"/>
+      <w:pPr>
+        <w:ind w:left="3087" w:hanging="360"/>
+      </w:pPr>
+      <w:rPr>
+        <w:rFonts w:ascii="Symbol" w:hAnsi="Symbol" w:hint="default"/>
+      </w:rPr>
+    </w:lvl>
+    <w:lvl w:ilvl="4" w:tplc="042A0003" w:tentative="1">
+      <w:start w:val="1"/>
+      <w:numFmt w:val="bullet"/>
+      <w:lvlText w:val="o"/>
+      <w:lvlJc w:val="left"/>
+      <w:pPr>
+        <w:ind w:left="3807" w:hanging="360"/>
+      </w:pPr>
+      <w:rPr>
+        <w:rFonts w:ascii="Courier New" w:hAnsi="Courier New" w:cs="Courier New" w:hint="default"/>
+      </w:rPr>
+    </w:lvl>
+    <w:lvl w:ilvl="5" w:tplc="042A0005" w:tentative="1">
+      <w:start w:val="1"/>
+      <w:numFmt w:val="bullet"/>
+      <w:lvlText w:val=""/>
+      <w:lvlJc w:val="left"/>
+      <w:pPr>
+        <w:ind w:left="4527" w:hanging="360"/>
+      </w:pPr>
+      <w:rPr>
+        <w:rFonts w:ascii="Wingdings" w:hAnsi="Wingdings" w:hint="default"/>
+      </w:rPr>
+    </w:lvl>
+    <w:lvl w:ilvl="6" w:tplc="042A0001" w:tentative="1">
+      <w:start w:val="1"/>
+      <w:numFmt w:val="bullet"/>
+      <w:lvlText w:val=""/>
+      <w:lvlJc w:val="left"/>
+      <w:pPr>
+        <w:ind w:left="5247" w:hanging="360"/>
+      </w:pPr>
+      <w:rPr>
+        <w:rFonts w:ascii="Symbol" w:hAnsi="Symbol" w:hint="default"/>
+      </w:rPr>
+    </w:lvl>
+    <w:lvl w:ilvl="7" w:tplc="042A0003" w:tentative="1">
+      <w:start w:val="1"/>
+      <w:numFmt w:val="bullet"/>
+      <w:lvlText w:val="o"/>
+      <w:lvlJc w:val="left"/>
+      <w:pPr>
+        <w:ind w:left="5967" w:hanging="360"/>
+      </w:pPr>
+      <w:rPr>
+        <w:rFonts w:ascii="Courier New" w:hAnsi="Courier New" w:cs="Courier New" w:hint="default"/>
+      </w:rPr>
+    </w:lvl>
+    <w:lvl w:ilvl="8" w:tplc="042A0005" w:tentative="1">
+      <w:start w:val="1"/>
+      <w:numFmt w:val="bullet"/>
+      <w:lvlText w:val=""/>
+      <w:lvlJc w:val="left"/>
+      <w:pPr>
+        <w:ind w:left="6687" w:hanging="360"/>
+      </w:pPr>
+      <w:rPr>
+        <w:rFonts w:ascii="Wingdings" w:hAnsi="Wingdings" w:hint="default"/>
+      </w:rPr>
+    </w:lvl>
+  </w:abstractNum>
+  <w:abstractNum w:abstractNumId="11" w15:restartNumberingAfterBreak="0">
     <w:nsid w:val="35967044"/>
     <w:multiLevelType w:val="hybridMultilevel"/>
     <w:tmpl w:val="80DAD1FE"/>
@@ -4003,7 +4263,7 @@
       </w:pPr>
     </w:lvl>
   </w:abstractNum>
-  <w:abstractNum w:abstractNumId="11" w15:restartNumberingAfterBreak="0">
+  <w:abstractNum w:abstractNumId="12" w15:restartNumberingAfterBreak="0">
     <w:nsid w:val="3B171FE3"/>
     <w:multiLevelType w:val="hybridMultilevel"/>
     <w:tmpl w:val="FE8618DC"/>
@@ -4096,7 +4356,7 @@
       </w:pPr>
     </w:lvl>
   </w:abstractNum>
-  <w:abstractNum w:abstractNumId="12" w15:restartNumberingAfterBreak="0">
+  <w:abstractNum w:abstractNumId="13" w15:restartNumberingAfterBreak="0">
     <w:nsid w:val="3C4C61B3"/>
     <w:multiLevelType w:val="hybridMultilevel"/>
     <w:tmpl w:val="72FC8AD6"/>
@@ -4185,7 +4445,7 @@
       </w:pPr>
     </w:lvl>
   </w:abstractNum>
-  <w:abstractNum w:abstractNumId="13" w15:restartNumberingAfterBreak="0">
+  <w:abstractNum w:abstractNumId="14" w15:restartNumberingAfterBreak="0">
     <w:nsid w:val="3DB91AF1"/>
     <w:multiLevelType w:val="hybridMultilevel"/>
     <w:tmpl w:val="41420486"/>
@@ -4324,7 +4584,7 @@
       </w:rPr>
     </w:lvl>
   </w:abstractNum>
-  <w:abstractNum w:abstractNumId="14" w15:restartNumberingAfterBreak="0">
+  <w:abstractNum w:abstractNumId="15" w15:restartNumberingAfterBreak="0">
     <w:nsid w:val="4694599C"/>
     <w:multiLevelType w:val="hybridMultilevel"/>
     <w:tmpl w:val="10342200"/>
@@ -4463,7 +4723,7 @@
       </w:rPr>
     </w:lvl>
   </w:abstractNum>
-  <w:abstractNum w:abstractNumId="15" w15:restartNumberingAfterBreak="0">
+  <w:abstractNum w:abstractNumId="16" w15:restartNumberingAfterBreak="0">
     <w:nsid w:val="470F4B24"/>
     <w:multiLevelType w:val="hybridMultilevel"/>
     <w:tmpl w:val="A39C4822"/>
@@ -4579,7 +4839,7 @@
       </w:pPr>
     </w:lvl>
   </w:abstractNum>
-  <w:abstractNum w:abstractNumId="16" w15:restartNumberingAfterBreak="0">
+  <w:abstractNum w:abstractNumId="17" w15:restartNumberingAfterBreak="0">
     <w:nsid w:val="4A514C1B"/>
     <w:multiLevelType w:val="hybridMultilevel"/>
     <w:tmpl w:val="BB6A5556"/>
@@ -4665,7 +4925,7 @@
       </w:pPr>
     </w:lvl>
   </w:abstractNum>
-  <w:abstractNum w:abstractNumId="17" w15:restartNumberingAfterBreak="0">
+  <w:abstractNum w:abstractNumId="18" w15:restartNumberingAfterBreak="0">
     <w:nsid w:val="4E1664F6"/>
     <w:multiLevelType w:val="hybridMultilevel"/>
     <w:tmpl w:val="0260696A"/>
@@ -4783,7 +5043,7 @@
       </w:pPr>
     </w:lvl>
   </w:abstractNum>
-  <w:abstractNum w:abstractNumId="18" w15:restartNumberingAfterBreak="0">
+  <w:abstractNum w:abstractNumId="19" w15:restartNumberingAfterBreak="0">
     <w:nsid w:val="54395C1F"/>
     <w:multiLevelType w:val="hybridMultilevel"/>
     <w:tmpl w:val="966E66E8"/>
@@ -4896,7 +5156,7 @@
       </w:rPr>
     </w:lvl>
   </w:abstractNum>
-  <w:abstractNum w:abstractNumId="19" w15:restartNumberingAfterBreak="0">
+  <w:abstractNum w:abstractNumId="20" w15:restartNumberingAfterBreak="0">
     <w:nsid w:val="55F73A51"/>
     <w:multiLevelType w:val="multilevel"/>
     <w:tmpl w:val="8BF835CA"/>
@@ -5012,7 +5272,7 @@
       </w:pPr>
     </w:lvl>
   </w:abstractNum>
-  <w:abstractNum w:abstractNumId="20" w15:restartNumberingAfterBreak="0">
+  <w:abstractNum w:abstractNumId="21" w15:restartNumberingAfterBreak="0">
     <w:nsid w:val="5ED97933"/>
     <w:multiLevelType w:val="hybridMultilevel"/>
     <w:tmpl w:val="034CB43E"/>
@@ -5152,7 +5412,7 @@
       </w:rPr>
     </w:lvl>
   </w:abstractNum>
-  <w:abstractNum w:abstractNumId="21" w15:restartNumberingAfterBreak="0">
+  <w:abstractNum w:abstractNumId="22" w15:restartNumberingAfterBreak="0">
     <w:nsid w:val="6D285E5C"/>
     <w:multiLevelType w:val="singleLevel"/>
     <w:tmpl w:val="0409000F"/>
@@ -5172,7 +5432,7 @@
       </w:rPr>
     </w:lvl>
   </w:abstractNum>
-  <w:abstractNum w:abstractNumId="22" w15:restartNumberingAfterBreak="0">
+  <w:abstractNum w:abstractNumId="23" w15:restartNumberingAfterBreak="0">
     <w:nsid w:val="6F1C4EEC"/>
     <w:multiLevelType w:val="hybridMultilevel"/>
     <w:tmpl w:val="74C87E0E"/>
@@ -5264,7 +5524,7 @@
       </w:pPr>
     </w:lvl>
   </w:abstractNum>
-  <w:abstractNum w:abstractNumId="23" w15:restartNumberingAfterBreak="0">
+  <w:abstractNum w:abstractNumId="24" w15:restartNumberingAfterBreak="0">
     <w:nsid w:val="754F37D3"/>
     <w:multiLevelType w:val="hybridMultilevel"/>
     <w:tmpl w:val="11007334"/>
@@ -5404,7 +5664,7 @@
       </w:rPr>
     </w:lvl>
   </w:abstractNum>
-  <w:abstractNum w:abstractNumId="24" w15:restartNumberingAfterBreak="0">
+  <w:abstractNum w:abstractNumId="25" w15:restartNumberingAfterBreak="0">
     <w:nsid w:val="7B7A56FE"/>
     <w:multiLevelType w:val="hybridMultilevel"/>
     <w:tmpl w:val="3FE80176"/>
@@ -5517,7 +5777,7 @@
       </w:rPr>
     </w:lvl>
   </w:abstractNum>
-  <w:abstractNum w:abstractNumId="25" w15:restartNumberingAfterBreak="0">
+  <w:abstractNum w:abstractNumId="26" w15:restartNumberingAfterBreak="0">
     <w:nsid w:val="7DFB4E86"/>
     <w:multiLevelType w:val="hybridMultilevel"/>
     <w:tmpl w:val="01C07A1C"/>
@@ -5658,7 +5918,7 @@
     </w:lvl>
   </w:abstractNum>
   <w:num w:numId="1">
-    <w:abstractNumId w:val="20"/>
+    <w:abstractNumId w:val="21"/>
   </w:num>
   <w:num w:numId="2">
     <w:abstractNumId w:val="1"/>
@@ -5667,31 +5927,31 @@
     <w:abstractNumId w:val="7"/>
   </w:num>
   <w:num w:numId="4">
-    <w:abstractNumId w:val="13"/>
+    <w:abstractNumId w:val="14"/>
   </w:num>
   <w:num w:numId="5">
     <w:abstractNumId w:val="3"/>
   </w:num>
   <w:num w:numId="6">
-    <w:abstractNumId w:val="25"/>
+    <w:abstractNumId w:val="26"/>
   </w:num>
   <w:num w:numId="7">
     <w:abstractNumId w:val="8"/>
   </w:num>
   <w:num w:numId="8">
-    <w:abstractNumId w:val="23"/>
+    <w:abstractNumId w:val="24"/>
   </w:num>
   <w:num w:numId="9">
     <w:abstractNumId w:val="0"/>
   </w:num>
   <w:num w:numId="10">
-    <w:abstractNumId w:val="10"/>
+    <w:abstractNumId w:val="11"/>
   </w:num>
   <w:num w:numId="11">
     <w:abstractNumId w:val="2"/>
   </w:num>
   <w:num w:numId="12">
-    <w:abstractNumId w:val="14"/>
+    <w:abstractNumId w:val="15"/>
   </w:num>
   <w:num w:numId="13">
     <w:abstractNumId w:val="9"/>
@@ -5700,40 +5960,43 @@
     <w:abstractNumId w:val="4"/>
   </w:num>
   <w:num w:numId="15">
-    <w:abstractNumId w:val="17"/>
+    <w:abstractNumId w:val="18"/>
   </w:num>
   <w:num w:numId="16">
     <w:abstractNumId w:val="6"/>
   </w:num>
   <w:num w:numId="17">
-    <w:abstractNumId w:val="19"/>
+    <w:abstractNumId w:val="20"/>
   </w:num>
   <w:num w:numId="18">
-    <w:abstractNumId w:val="11"/>
+    <w:abstractNumId w:val="12"/>
   </w:num>
   <w:num w:numId="19">
+    <w:abstractNumId w:val="23"/>
+  </w:num>
+  <w:num w:numId="20">
     <w:abstractNumId w:val="22"/>
   </w:num>
-  <w:num w:numId="20">
-    <w:abstractNumId w:val="21"/>
-  </w:num>
   <w:num w:numId="21">
-    <w:abstractNumId w:val="12"/>
+    <w:abstractNumId w:val="13"/>
   </w:num>
   <w:num w:numId="22">
-    <w:abstractNumId w:val="15"/>
+    <w:abstractNumId w:val="16"/>
   </w:num>
   <w:num w:numId="23">
-    <w:abstractNumId w:val="16"/>
+    <w:abstractNumId w:val="17"/>
   </w:num>
   <w:num w:numId="24">
     <w:abstractNumId w:val="5"/>
   </w:num>
   <w:num w:numId="25">
-    <w:abstractNumId w:val="24"/>
+    <w:abstractNumId w:val="25"/>
   </w:num>
   <w:num w:numId="26">
-    <w:abstractNumId w:val="18"/>
+    <w:abstractNumId w:val="19"/>
+  </w:num>
+  <w:num w:numId="27">
+    <w:abstractNumId w:val="10"/>
   </w:num>
 </w:numbering>
 </file>
@@ -6158,6 +6421,29 @@
       <w:szCs w:val="32"/>
     </w:rPr>
   </w:style>
+  <w:style w:type="paragraph" w:styleId="Heading2">
+    <w:name w:val="heading 2"/>
+    <w:basedOn w:val="Normal"/>
+    <w:next w:val="Normal"/>
+    <w:link w:val="Heading2Char"/>
+    <w:uiPriority w:val="9"/>
+    <w:unhideWhenUsed/>
+    <w:qFormat/>
+    <w:rsid w:val="00731972"/>
+    <w:pPr>
+      <w:keepNext/>
+      <w:spacing w:before="240" w:after="60"/>
+      <w:outlineLvl w:val="1"/>
+    </w:pPr>
+    <w:rPr>
+      <w:b/>
+      <w:bCs/>
+      <w:i/>
+      <w:iCs/>
+      <w:sz w:val="28"/>
+      <w:szCs w:val="28"/>
+    </w:rPr>
+  </w:style>
   <w:style w:type="paragraph" w:styleId="Heading3">
     <w:name w:val="heading 3"/>
     <w:basedOn w:val="Normal"/>
@@ -6180,7 +6466,6 @@
   <w:style w:type="character" w:default="1" w:styleId="DefaultParagraphFont">
     <w:name w:val="Default Paragraph Font"/>
     <w:uiPriority w:val="1"/>
-    <w:semiHidden/>
     <w:unhideWhenUsed/>
   </w:style>
   <w:style w:type="table" w:default="1" w:styleId="TableNormal">
@@ -6344,6 +6629,22 @@
     <w:rPr>
       <w:sz w:val="26"/>
       <w:szCs w:val="26"/>
+      <w:lang w:val="en-US" w:eastAsia="en-US"/>
+    </w:rPr>
+  </w:style>
+  <w:style w:type="character" w:customStyle="1" w:styleId="Heading2Char">
+    <w:name w:val="Heading 2 Char"/>
+    <w:link w:val="Heading2"/>
+    <w:uiPriority w:val="9"/>
+    <w:rsid w:val="00731972"/>
+    <w:rPr>
+      <w:rFonts w:ascii="Times New Roman" w:eastAsia="Times New Roman" w:hAnsi="Times New Roman" w:cs="Times New Roman"/>
+      <w:b/>
+      <w:bCs/>
+      <w:i/>
+      <w:iCs/>
+      <w:sz w:val="28"/>
+      <w:szCs w:val="28"/>
       <w:lang w:val="en-US" w:eastAsia="en-US"/>
     </w:rPr>
   </w:style>
@@ -6638,7 +6939,7 @@
 </file>
 
 <file path=customXml/itemProps1.xml><?xml version="1.0" encoding="utf-8"?>
-<ds:datastoreItem xmlns:ds="http://schemas.openxmlformats.org/officeDocument/2006/customXml" ds:itemID="{347DCF44-BD52-4BA8-B26C-7C8AB80C475A}">
+<ds:datastoreItem xmlns:ds="http://schemas.openxmlformats.org/officeDocument/2006/customXml" ds:itemID="{6E836725-521B-44E4-A893-2BF875FA0DA1}">
   <ds:schemaRefs>
     <ds:schemaRef ds:uri="http://schemas.openxmlformats.org/officeDocument/2006/bibliography"/>
   </ds:schemaRefs>

</xml_diff>

<commit_message>
Chạy với nhiều mẫu
</commit_message>
<xml_diff>
--- a/Đồ án tốt nghiệp - Phạm Duy Tuấn.docx
+++ b/Đồ án tốt nghiệp - Phạm Duy Tuấn.docx
@@ -118,6 +118,24 @@
       </w:r>
       <w:r>
         <w:instrText xml:space="preserve"> INCLUDEPICTURE "https://portal.ptit.edu.vn/wp-content/uploads/2016/07/logo-thong-bao.jpg" \* MERGEFORMATINET </w:instrText>
+      </w:r>
+      <w:r>
+        <w:fldChar w:fldCharType="separate"/>
+      </w:r>
+      <w:r>
+        <w:fldChar w:fldCharType="begin"/>
+      </w:r>
+      <w:r>
+        <w:instrText xml:space="preserve"> INCLUDEPICTURE  "https://portal.ptit.edu.vn/wp-content/uploads/2016/07/logo-thong-bao.jpg" \* MERGEFORMATINET </w:instrText>
+      </w:r>
+      <w:r>
+        <w:fldChar w:fldCharType="separate"/>
+      </w:r>
+      <w:r>
+        <w:fldChar w:fldCharType="begin"/>
+      </w:r>
+      <w:r>
+        <w:instrText xml:space="preserve"> INCLUDEPICTURE  "https://portal.ptit.edu.vn/wp-content/uploads/2016/07/logo-thong-bao.jpg" \* MERGEFORMATINET </w:instrText>
       </w:r>
       <w:r>
         <w:fldChar w:fldCharType="separate"/>
@@ -189,6 +207,12 @@
             <v:imagedata r:id="rId8" r:href="rId9"/>
           </v:shape>
         </w:pict>
+      </w:r>
+      <w:r>
+        <w:fldChar w:fldCharType="end"/>
+      </w:r>
+      <w:r>
+        <w:fldChar w:fldCharType="end"/>
       </w:r>
       <w:r>
         <w:fldChar w:fldCharType="end"/>
@@ -823,6 +847,24 @@
         <w:fldChar w:fldCharType="begin"/>
       </w:r>
       <w:r>
+        <w:instrText xml:space="preserve"> INCLUDEPICTURE  "https://portal.ptit.edu.vn/wp-content/uploads/2016/07/logo-thong-bao.jpg" \* MERGEFORMATINET </w:instrText>
+      </w:r>
+      <w:r>
+        <w:fldChar w:fldCharType="separate"/>
+      </w:r>
+      <w:r>
+        <w:fldChar w:fldCharType="begin"/>
+      </w:r>
+      <w:r>
+        <w:instrText xml:space="preserve"> INCLUDEPICTURE  "https://portal.ptit.edu.vn/wp-content/uploads/2016/07/logo-thong-bao.jpg" \* MERGEFORMATINET </w:instrText>
+      </w:r>
+      <w:r>
+        <w:fldChar w:fldCharType="separate"/>
+      </w:r>
+      <w:r>
+        <w:fldChar w:fldCharType="begin"/>
+      </w:r>
+      <w:r>
         <w:instrText xml:space="preserve"> </w:instrText>
       </w:r>
       <w:r>
@@ -840,6 +882,12 @@
             <v:imagedata r:id="rId8" r:href="rId11"/>
           </v:shape>
         </w:pict>
+      </w:r>
+      <w:r>
+        <w:fldChar w:fldCharType="end"/>
+      </w:r>
+      <w:r>
+        <w:fldChar w:fldCharType="end"/>
       </w:r>
       <w:r>
         <w:fldChar w:fldCharType="end"/>
@@ -2484,18 +2532,52 @@
       <w:bookmarkEnd w:id="13"/>
     </w:p>
     <w:p>
-      <w:r>
-        <w:t xml:space="preserve">Thời đại số ở Việt Nam và trên thế giới đang sử dụng trí tuệ nhân tạo làm hạt nhân cho sự phát triển, trong đó mạng nơ ron phỏng theo não người đang nổi lên như một công cụ hiện đại. Hai lớp cấu trúc cơ bản của mạng nơ ron là mạng nơ ron truyền thẳng và mạng nơ ron phản hồi (hay tổng quát hơn là mạng nơ ron truy hồi). Mạng nơ ron học sâu nhiều lớp cơ bản kế thừa mạng nơ ron truyền thẳng truyền thống (cá biệt có lai với một số lớp có tín hiệu truy hồi) ghép các chức năng mong muốn bằng hàng trăm hàng ngàn lớp mạng nối tiếp và đã trở thành các sản phẩm phần mềm thương mại. Mạng nơ ron phản hồi hay mạng nơ ron truyền ngược là một hướng phát triển khác tương đương, không chỉ với các luật học có thể cấy trên các phần sụn (chương trình phần mềm được ghi trên các chip phần cứng như bộ nhớ ROM) mà còn được chế tạo thành máy tính máy tính nơ ron đầu tiên trên thế giới (L.Chua được trao giải thưởng Gustav Robert Kirchhoff năm 2005). </w:t>
-      </w:r>
-    </w:p>
-    <w:p>
-      <w:r>
-        <w:t>Mạng nơ ron tế bào được L. Chua và L. Yang đề xuất năm 1988. Những năm tiếp theo, nhiều cấu trúc mới, và ứng dụng như xử lý ảnh tốc độ cao, nhận dạng đã đươc công bố và gần đây, cứ mỗi hai năm, các Hội nghị Quốc tế về Mạng nơ ron tế bào được tổ chức.</w:t>
-      </w:r>
-    </w:p>
-    <w:p>
-      <w:bookmarkStart w:id="16" w:name="_GoBack"/>
-      <w:bookmarkEnd w:id="16"/>
+      <w:pPr>
+        <w:numPr>
+          <w:ilvl w:val="0"/>
+          <w:numId w:val="28"/>
+        </w:numPr>
+        <w:ind w:left="284" w:hanging="284"/>
+      </w:pPr>
+      <w:r>
+        <w:t>Khái quát về mạng Nơ ron tế bào</w:t>
+      </w:r>
+    </w:p>
+    <w:p>
+      <w:pPr>
+        <w:numPr>
+          <w:ilvl w:val="0"/>
+          <w:numId w:val="28"/>
+        </w:numPr>
+        <w:ind w:left="284" w:hanging="284"/>
+      </w:pPr>
+      <w:r>
+        <w:t>Khái quát về mạng Nơ ron tế bào bậc hai</w:t>
+      </w:r>
+    </w:p>
+    <w:p>
+      <w:pPr>
+        <w:numPr>
+          <w:ilvl w:val="0"/>
+          <w:numId w:val="28"/>
+        </w:numPr>
+        <w:ind w:left="284" w:hanging="284"/>
+      </w:pPr>
+      <w:r>
+        <w:t>Khái quát về giải thuật di truyền</w:t>
+      </w:r>
+    </w:p>
+    <w:p>
+      <w:pPr>
+        <w:numPr>
+          <w:ilvl w:val="0"/>
+          <w:numId w:val="28"/>
+        </w:numPr>
+        <w:ind w:left="284" w:hanging="284"/>
+      </w:pPr>
+      <w:r>
+        <w:t>Trình bày bài toán áp dụng giải thuật di truyền để tối ưu trọng số cho mạng Nơ ron tế bào bậc hai.</w:t>
+      </w:r>
     </w:p>
     <w:p/>
     <w:p>
@@ -2517,10 +2599,75 @@
       <w:r>
         <w:t xml:space="preserve"> TẾ BÀO</w:t>
       </w:r>
-      <w:bookmarkStart w:id="17" w:name="_Toc152658189"/>
-      <w:bookmarkStart w:id="18" w:name="_Toc152659958"/>
+      <w:bookmarkStart w:id="16" w:name="_Toc152658189"/>
+      <w:bookmarkStart w:id="17" w:name="_Toc152659958"/>
       <w:bookmarkEnd w:id="14"/>
       <w:bookmarkEnd w:id="15"/>
+    </w:p>
+    <w:p>
+      <w:pPr>
+        <w:numPr>
+          <w:ilvl w:val="1"/>
+          <w:numId w:val="32"/>
+        </w:numPr>
+      </w:pPr>
+      <w:r>
+        <w:t xml:space="preserve">Cấu trúc của mạng </w:t>
+      </w:r>
+      <w:r>
+        <w:t>Nơ ron truyền thống</w:t>
+      </w:r>
+    </w:p>
+    <w:p>
+      <w:pPr>
+        <w:numPr>
+          <w:ilvl w:val="2"/>
+          <w:numId w:val="32"/>
+        </w:numPr>
+        <w:ind w:left="1276"/>
+      </w:pPr>
+      <w:r>
+        <w:t>Mạng Nơ ron truyền thẳng</w:t>
+      </w:r>
+    </w:p>
+    <w:p>
+      <w:pPr>
+        <w:numPr>
+          <w:ilvl w:val="2"/>
+          <w:numId w:val="32"/>
+        </w:numPr>
+        <w:ind w:left="1276"/>
+      </w:pPr>
+      <w:r>
+        <w:t>Mạng Nơ ron hồi quy</w:t>
+      </w:r>
+    </w:p>
+    <w:p>
+      <w:pPr>
+        <w:numPr>
+          <w:ilvl w:val="1"/>
+          <w:numId w:val="32"/>
+        </w:numPr>
+      </w:pPr>
+      <w:r>
+        <w:t>Mạng Nơ ron tế bào và các nghiên cứu liên quan</w:t>
+      </w:r>
+    </w:p>
+    <w:p>
+      <w:pPr>
+        <w:numPr>
+          <w:ilvl w:val="1"/>
+          <w:numId w:val="32"/>
+        </w:numPr>
+      </w:pPr>
+      <w:r>
+        <w:t>Mạng Nơ ron tế bào bậc hai và các nghiên cứu liên quan</w:t>
+      </w:r>
+    </w:p>
+    <w:p>
+      <w:pPr>
+        <w:ind w:left="720" w:firstLine="0"/>
+      </w:pPr>
     </w:p>
     <w:p>
       <w:pPr>
@@ -2535,10 +2682,28 @@
         <w:lastRenderedPageBreak/>
         <w:t>CHƯƠNG II: GIẢI THUẬT DI TRUYỀN</w:t>
       </w:r>
-      <w:bookmarkStart w:id="19" w:name="_Toc152658190"/>
-      <w:bookmarkStart w:id="20" w:name="_Toc152659959"/>
+      <w:bookmarkStart w:id="18" w:name="_Toc152658190"/>
+      <w:bookmarkStart w:id="19" w:name="_Toc152659959"/>
+      <w:bookmarkEnd w:id="16"/>
       <w:bookmarkEnd w:id="17"/>
-      <w:bookmarkEnd w:id="18"/>
+    </w:p>
+    <w:p>
+      <w:pPr>
+        <w:numPr>
+          <w:ilvl w:val="1"/>
+          <w:numId w:val="34"/>
+        </w:numPr>
+      </w:pPr>
+      <w:r>
+        <w:t>Tổng quan về giải thuật di truyền</w:t>
+      </w:r>
+    </w:p>
+    <w:p>
+      <w:pPr>
+        <w:tabs>
+          <w:tab w:val="left" w:pos="2040"/>
+        </w:tabs>
+      </w:pPr>
     </w:p>
     <w:p>
       <w:pPr>
@@ -2559,10 +2724,67 @@
       <w:r>
         <w:t xml:space="preserve"> TẾ BÀO SỬ DỤNG GIẢI THUẬT DI TRUYỀN</w:t>
       </w:r>
-      <w:bookmarkStart w:id="21" w:name="_Toc152658191"/>
-      <w:bookmarkStart w:id="22" w:name="_Toc152659960"/>
+      <w:bookmarkStart w:id="20" w:name="_Toc152658191"/>
+      <w:bookmarkStart w:id="21" w:name="_Toc152659960"/>
+      <w:bookmarkEnd w:id="18"/>
       <w:bookmarkEnd w:id="19"/>
-      <w:bookmarkEnd w:id="20"/>
+    </w:p>
+    <w:p>
+      <w:pPr>
+        <w:numPr>
+          <w:ilvl w:val="1"/>
+          <w:numId w:val="30"/>
+        </w:numPr>
+      </w:pPr>
+      <w:r>
+        <w:t>Trình bày thuật toán</w:t>
+      </w:r>
+    </w:p>
+    <w:p>
+      <w:pPr>
+        <w:numPr>
+          <w:ilvl w:val="1"/>
+          <w:numId w:val="30"/>
+        </w:numPr>
+      </w:pPr>
+      <w:r>
+        <w:t>Triển khai thuật toán</w:t>
+      </w:r>
+      <w:bookmarkStart w:id="22" w:name="_GoBack"/>
+      <w:bookmarkEnd w:id="22"/>
+    </w:p>
+    <w:p>
+      <w:pPr>
+        <w:numPr>
+          <w:ilvl w:val="0"/>
+          <w:numId w:val="28"/>
+        </w:numPr>
+      </w:pPr>
+      <w:r>
+        <w:t>Ngôn ngữ sử dụng, thư viện sử dụng, …</w:t>
+      </w:r>
+    </w:p>
+    <w:p>
+      <w:pPr>
+        <w:numPr>
+          <w:ilvl w:val="1"/>
+          <w:numId w:val="30"/>
+        </w:numPr>
+      </w:pPr>
+      <w:r>
+        <w:t>Kết quả</w:t>
+      </w:r>
+    </w:p>
+    <w:p>
+      <w:pPr>
+        <w:numPr>
+          <w:ilvl w:val="1"/>
+          <w:numId w:val="30"/>
+        </w:numPr>
+      </w:pPr>
+      <w:r>
+        <w:t>So sánh kết quả với mạng Nơ ron tế bào bậc nhất</w:t>
+      </w:r>
     </w:p>
     <w:p>
       <w:pPr>
@@ -2579,8 +2801,8 @@
       </w:r>
       <w:bookmarkStart w:id="23" w:name="_Toc152658192"/>
       <w:bookmarkStart w:id="24" w:name="_Toc152659961"/>
+      <w:bookmarkEnd w:id="20"/>
       <w:bookmarkEnd w:id="21"/>
-      <w:bookmarkEnd w:id="22"/>
     </w:p>
     <w:p>
       <w:pPr>
@@ -2697,7 +2919,7 @@
       <w:rPr>
         <w:noProof/>
       </w:rPr>
-      <w:t>7</w:t>
+      <w:t>10</w:t>
     </w:r>
     <w:r>
       <w:rPr>
@@ -3318,6 +3540,119 @@
     </w:lvl>
   </w:abstractNum>
   <w:abstractNum w:abstractNumId="4" w15:restartNumberingAfterBreak="0">
+    <w:nsid w:val="0DE36751"/>
+    <w:multiLevelType w:val="multilevel"/>
+    <w:tmpl w:val="96F23464"/>
+    <w:lvl w:ilvl="0">
+      <w:start w:val="1"/>
+      <w:numFmt w:val="decimal"/>
+      <w:lvlText w:val="%1."/>
+      <w:lvlJc w:val="left"/>
+      <w:pPr>
+        <w:ind w:left="408" w:hanging="408"/>
+      </w:pPr>
+      <w:rPr>
+        <w:rFonts w:hint="default"/>
+      </w:rPr>
+    </w:lvl>
+    <w:lvl w:ilvl="1">
+      <w:start w:val="1"/>
+      <w:numFmt w:val="decimal"/>
+      <w:lvlText w:val="%1.%2."/>
+      <w:lvlJc w:val="left"/>
+      <w:pPr>
+        <w:ind w:left="720" w:hanging="720"/>
+      </w:pPr>
+      <w:rPr>
+        <w:rFonts w:hint="default"/>
+      </w:rPr>
+    </w:lvl>
+    <w:lvl w:ilvl="2">
+      <w:start w:val="1"/>
+      <w:numFmt w:val="decimal"/>
+      <w:lvlText w:val="%1.%2.%3."/>
+      <w:lvlJc w:val="left"/>
+      <w:pPr>
+        <w:ind w:left="720" w:hanging="720"/>
+      </w:pPr>
+      <w:rPr>
+        <w:rFonts w:hint="default"/>
+      </w:rPr>
+    </w:lvl>
+    <w:lvl w:ilvl="3">
+      <w:start w:val="1"/>
+      <w:numFmt w:val="decimal"/>
+      <w:lvlText w:val="%1.%2.%3.%4."/>
+      <w:lvlJc w:val="left"/>
+      <w:pPr>
+        <w:ind w:left="1080" w:hanging="1080"/>
+      </w:pPr>
+      <w:rPr>
+        <w:rFonts w:hint="default"/>
+      </w:rPr>
+    </w:lvl>
+    <w:lvl w:ilvl="4">
+      <w:start w:val="1"/>
+      <w:numFmt w:val="decimal"/>
+      <w:lvlText w:val="%1.%2.%3.%4.%5."/>
+      <w:lvlJc w:val="left"/>
+      <w:pPr>
+        <w:ind w:left="1080" w:hanging="1080"/>
+      </w:pPr>
+      <w:rPr>
+        <w:rFonts w:hint="default"/>
+      </w:rPr>
+    </w:lvl>
+    <w:lvl w:ilvl="5">
+      <w:start w:val="1"/>
+      <w:numFmt w:val="decimal"/>
+      <w:lvlText w:val="%1.%2.%3.%4.%5.%6."/>
+      <w:lvlJc w:val="left"/>
+      <w:pPr>
+        <w:ind w:left="1440" w:hanging="1440"/>
+      </w:pPr>
+      <w:rPr>
+        <w:rFonts w:hint="default"/>
+      </w:rPr>
+    </w:lvl>
+    <w:lvl w:ilvl="6">
+      <w:start w:val="1"/>
+      <w:numFmt w:val="decimal"/>
+      <w:lvlText w:val="%1.%2.%3.%4.%5.%6.%7."/>
+      <w:lvlJc w:val="left"/>
+      <w:pPr>
+        <w:ind w:left="1440" w:hanging="1440"/>
+      </w:pPr>
+      <w:rPr>
+        <w:rFonts w:hint="default"/>
+      </w:rPr>
+    </w:lvl>
+    <w:lvl w:ilvl="7">
+      <w:start w:val="1"/>
+      <w:numFmt w:val="decimal"/>
+      <w:lvlText w:val="%1.%2.%3.%4.%5.%6.%7.%8."/>
+      <w:lvlJc w:val="left"/>
+      <w:pPr>
+        <w:ind w:left="1800" w:hanging="1800"/>
+      </w:pPr>
+      <w:rPr>
+        <w:rFonts w:hint="default"/>
+      </w:rPr>
+    </w:lvl>
+    <w:lvl w:ilvl="8">
+      <w:start w:val="1"/>
+      <w:numFmt w:val="decimal"/>
+      <w:lvlText w:val="%1.%2.%3.%4.%5.%6.%7.%8.%9."/>
+      <w:lvlJc w:val="left"/>
+      <w:pPr>
+        <w:ind w:left="1800" w:hanging="1800"/>
+      </w:pPr>
+      <w:rPr>
+        <w:rFonts w:hint="default"/>
+      </w:rPr>
+    </w:lvl>
+  </w:abstractNum>
+  <w:abstractNum w:abstractNumId="5" w15:restartNumberingAfterBreak="0">
     <w:nsid w:val="0EE1030A"/>
     <w:multiLevelType w:val="hybridMultilevel"/>
     <w:tmpl w:val="8410EB1A"/>
@@ -3435,7 +3770,7 @@
       </w:pPr>
     </w:lvl>
   </w:abstractNum>
-  <w:abstractNum w:abstractNumId="5" w15:restartNumberingAfterBreak="0">
+  <w:abstractNum w:abstractNumId="6" w15:restartNumberingAfterBreak="0">
     <w:nsid w:val="13CA6F84"/>
     <w:multiLevelType w:val="hybridMultilevel"/>
     <w:tmpl w:val="DCC4E238"/>
@@ -3548,7 +3883,7 @@
       </w:rPr>
     </w:lvl>
   </w:abstractNum>
-  <w:abstractNum w:abstractNumId="6" w15:restartNumberingAfterBreak="0">
+  <w:abstractNum w:abstractNumId="7" w15:restartNumberingAfterBreak="0">
     <w:nsid w:val="1C5B75CB"/>
     <w:multiLevelType w:val="multilevel"/>
     <w:tmpl w:val="8BF835CA"/>
@@ -3664,7 +3999,7 @@
       </w:pPr>
     </w:lvl>
   </w:abstractNum>
-  <w:abstractNum w:abstractNumId="7" w15:restartNumberingAfterBreak="0">
+  <w:abstractNum w:abstractNumId="8" w15:restartNumberingAfterBreak="0">
     <w:nsid w:val="208009CD"/>
     <w:multiLevelType w:val="hybridMultilevel"/>
     <w:tmpl w:val="AFC0F308"/>
@@ -3780,7 +4115,240 @@
       </w:pPr>
     </w:lvl>
   </w:abstractNum>
-  <w:abstractNum w:abstractNumId="8" w15:restartNumberingAfterBreak="0">
+  <w:abstractNum w:abstractNumId="9" w15:restartNumberingAfterBreak="0">
+    <w:nsid w:val="21FA3156"/>
+    <w:multiLevelType w:val="multilevel"/>
+    <w:tmpl w:val="0916F954"/>
+    <w:lvl w:ilvl="0">
+      <w:start w:val="1"/>
+      <w:numFmt w:val="decimal"/>
+      <w:lvlText w:val="%1."/>
+      <w:lvlJc w:val="left"/>
+      <w:pPr>
+        <w:ind w:left="720" w:hanging="360"/>
+      </w:pPr>
+      <w:rPr>
+        <w:rFonts w:hint="default"/>
+      </w:rPr>
+    </w:lvl>
+    <w:lvl w:ilvl="1">
+      <w:start w:val="1"/>
+      <w:numFmt w:val="decimal"/>
+      <w:isLgl/>
+      <w:lvlText w:val="%1.%2."/>
+      <w:lvlJc w:val="left"/>
+      <w:pPr>
+        <w:ind w:left="1080" w:hanging="720"/>
+      </w:pPr>
+      <w:rPr>
+        <w:rFonts w:hint="default"/>
+      </w:rPr>
+    </w:lvl>
+    <w:lvl w:ilvl="2">
+      <w:start w:val="1"/>
+      <w:numFmt w:val="decimal"/>
+      <w:isLgl/>
+      <w:lvlText w:val="%1.%2.%3."/>
+      <w:lvlJc w:val="left"/>
+      <w:pPr>
+        <w:ind w:left="1080" w:hanging="720"/>
+      </w:pPr>
+      <w:rPr>
+        <w:rFonts w:hint="default"/>
+      </w:rPr>
+    </w:lvl>
+    <w:lvl w:ilvl="3">
+      <w:start w:val="1"/>
+      <w:numFmt w:val="decimal"/>
+      <w:isLgl/>
+      <w:lvlText w:val="%1.%2.%3.%4."/>
+      <w:lvlJc w:val="left"/>
+      <w:pPr>
+        <w:ind w:left="1440" w:hanging="1080"/>
+      </w:pPr>
+      <w:rPr>
+        <w:rFonts w:hint="default"/>
+      </w:rPr>
+    </w:lvl>
+    <w:lvl w:ilvl="4">
+      <w:start w:val="1"/>
+      <w:numFmt w:val="decimal"/>
+      <w:isLgl/>
+      <w:lvlText w:val="%1.%2.%3.%4.%5."/>
+      <w:lvlJc w:val="left"/>
+      <w:pPr>
+        <w:ind w:left="1440" w:hanging="1080"/>
+      </w:pPr>
+      <w:rPr>
+        <w:rFonts w:hint="default"/>
+      </w:rPr>
+    </w:lvl>
+    <w:lvl w:ilvl="5">
+      <w:start w:val="1"/>
+      <w:numFmt w:val="decimal"/>
+      <w:isLgl/>
+      <w:lvlText w:val="%1.%2.%3.%4.%5.%6."/>
+      <w:lvlJc w:val="left"/>
+      <w:pPr>
+        <w:ind w:left="1800" w:hanging="1440"/>
+      </w:pPr>
+      <w:rPr>
+        <w:rFonts w:hint="default"/>
+      </w:rPr>
+    </w:lvl>
+    <w:lvl w:ilvl="6">
+      <w:start w:val="1"/>
+      <w:numFmt w:val="decimal"/>
+      <w:isLgl/>
+      <w:lvlText w:val="%1.%2.%3.%4.%5.%6.%7."/>
+      <w:lvlJc w:val="left"/>
+      <w:pPr>
+        <w:ind w:left="1800" w:hanging="1440"/>
+      </w:pPr>
+      <w:rPr>
+        <w:rFonts w:hint="default"/>
+      </w:rPr>
+    </w:lvl>
+    <w:lvl w:ilvl="7">
+      <w:start w:val="1"/>
+      <w:numFmt w:val="decimal"/>
+      <w:isLgl/>
+      <w:lvlText w:val="%1.%2.%3.%4.%5.%6.%7.%8."/>
+      <w:lvlJc w:val="left"/>
+      <w:pPr>
+        <w:ind w:left="2160" w:hanging="1800"/>
+      </w:pPr>
+      <w:rPr>
+        <w:rFonts w:hint="default"/>
+      </w:rPr>
+    </w:lvl>
+    <w:lvl w:ilvl="8">
+      <w:start w:val="1"/>
+      <w:numFmt w:val="decimal"/>
+      <w:isLgl/>
+      <w:lvlText w:val="%1.%2.%3.%4.%5.%6.%7.%8.%9."/>
+      <w:lvlJc w:val="left"/>
+      <w:pPr>
+        <w:ind w:left="2160" w:hanging="1800"/>
+      </w:pPr>
+      <w:rPr>
+        <w:rFonts w:hint="default"/>
+      </w:rPr>
+    </w:lvl>
+  </w:abstractNum>
+  <w:abstractNum w:abstractNumId="10" w15:restartNumberingAfterBreak="0">
+    <w:nsid w:val="247016AC"/>
+    <w:multiLevelType w:val="hybridMultilevel"/>
+    <w:tmpl w:val="E5964332"/>
+    <w:lvl w:ilvl="0" w:tplc="CA9C5BDE">
+      <w:numFmt w:val="bullet"/>
+      <w:lvlText w:val="-"/>
+      <w:lvlJc w:val="left"/>
+      <w:pPr>
+        <w:ind w:left="927" w:hanging="360"/>
+      </w:pPr>
+      <w:rPr>
+        <w:rFonts w:ascii="Times New Roman" w:eastAsia="Times New Roman" w:hAnsi="Times New Roman" w:cs="Times New Roman" w:hint="default"/>
+      </w:rPr>
+    </w:lvl>
+    <w:lvl w:ilvl="1" w:tplc="042A0003" w:tentative="1">
+      <w:start w:val="1"/>
+      <w:numFmt w:val="bullet"/>
+      <w:lvlText w:val="o"/>
+      <w:lvlJc w:val="left"/>
+      <w:pPr>
+        <w:ind w:left="1647" w:hanging="360"/>
+      </w:pPr>
+      <w:rPr>
+        <w:rFonts w:ascii="Courier New" w:hAnsi="Courier New" w:cs="Courier New" w:hint="default"/>
+      </w:rPr>
+    </w:lvl>
+    <w:lvl w:ilvl="2" w:tplc="042A0005" w:tentative="1">
+      <w:start w:val="1"/>
+      <w:numFmt w:val="bullet"/>
+      <w:lvlText w:val=""/>
+      <w:lvlJc w:val="left"/>
+      <w:pPr>
+        <w:ind w:left="2367" w:hanging="360"/>
+      </w:pPr>
+      <w:rPr>
+        <w:rFonts w:ascii="Wingdings" w:hAnsi="Wingdings" w:hint="default"/>
+      </w:rPr>
+    </w:lvl>
+    <w:lvl w:ilvl="3" w:tplc="042A0001" w:tentative="1">
+      <w:start w:val="1"/>
+      <w:numFmt w:val="bullet"/>
+      <w:lvlText w:val=""/>
+      <w:lvlJc w:val="left"/>
+      <w:pPr>
+        <w:ind w:left="3087" w:hanging="360"/>
+      </w:pPr>
+      <w:rPr>
+        <w:rFonts w:ascii="Symbol" w:hAnsi="Symbol" w:hint="default"/>
+      </w:rPr>
+    </w:lvl>
+    <w:lvl w:ilvl="4" w:tplc="042A0003" w:tentative="1">
+      <w:start w:val="1"/>
+      <w:numFmt w:val="bullet"/>
+      <w:lvlText w:val="o"/>
+      <w:lvlJc w:val="left"/>
+      <w:pPr>
+        <w:ind w:left="3807" w:hanging="360"/>
+      </w:pPr>
+      <w:rPr>
+        <w:rFonts w:ascii="Courier New" w:hAnsi="Courier New" w:cs="Courier New" w:hint="default"/>
+      </w:rPr>
+    </w:lvl>
+    <w:lvl w:ilvl="5" w:tplc="042A0005" w:tentative="1">
+      <w:start w:val="1"/>
+      <w:numFmt w:val="bullet"/>
+      <w:lvlText w:val=""/>
+      <w:lvlJc w:val="left"/>
+      <w:pPr>
+        <w:ind w:left="4527" w:hanging="360"/>
+      </w:pPr>
+      <w:rPr>
+        <w:rFonts w:ascii="Wingdings" w:hAnsi="Wingdings" w:hint="default"/>
+      </w:rPr>
+    </w:lvl>
+    <w:lvl w:ilvl="6" w:tplc="042A0001" w:tentative="1">
+      <w:start w:val="1"/>
+      <w:numFmt w:val="bullet"/>
+      <w:lvlText w:val=""/>
+      <w:lvlJc w:val="left"/>
+      <w:pPr>
+        <w:ind w:left="5247" w:hanging="360"/>
+      </w:pPr>
+      <w:rPr>
+        <w:rFonts w:ascii="Symbol" w:hAnsi="Symbol" w:hint="default"/>
+      </w:rPr>
+    </w:lvl>
+    <w:lvl w:ilvl="7" w:tplc="042A0003" w:tentative="1">
+      <w:start w:val="1"/>
+      <w:numFmt w:val="bullet"/>
+      <w:lvlText w:val="o"/>
+      <w:lvlJc w:val="left"/>
+      <w:pPr>
+        <w:ind w:left="5967" w:hanging="360"/>
+      </w:pPr>
+      <w:rPr>
+        <w:rFonts w:ascii="Courier New" w:hAnsi="Courier New" w:cs="Courier New" w:hint="default"/>
+      </w:rPr>
+    </w:lvl>
+    <w:lvl w:ilvl="8" w:tplc="042A0005" w:tentative="1">
+      <w:start w:val="1"/>
+      <w:numFmt w:val="bullet"/>
+      <w:lvlText w:val=""/>
+      <w:lvlJc w:val="left"/>
+      <w:pPr>
+        <w:ind w:left="6687" w:hanging="360"/>
+      </w:pPr>
+      <w:rPr>
+        <w:rFonts w:ascii="Wingdings" w:hAnsi="Wingdings" w:hint="default"/>
+      </w:rPr>
+    </w:lvl>
+  </w:abstractNum>
+  <w:abstractNum w:abstractNumId="11" w15:restartNumberingAfterBreak="0">
     <w:nsid w:val="28F2761F"/>
     <w:multiLevelType w:val="hybridMultilevel"/>
     <w:tmpl w:val="AB9632D0"/>
@@ -3919,7 +4487,241 @@
       </w:rPr>
     </w:lvl>
   </w:abstractNum>
-  <w:abstractNum w:abstractNumId="9" w15:restartNumberingAfterBreak="0">
+  <w:abstractNum w:abstractNumId="12" w15:restartNumberingAfterBreak="0">
+    <w:nsid w:val="2A596654"/>
+    <w:multiLevelType w:val="multilevel"/>
+    <w:tmpl w:val="E1307720"/>
+    <w:lvl w:ilvl="0">
+      <w:start w:val="1"/>
+      <w:numFmt w:val="decimal"/>
+      <w:lvlText w:val="%1."/>
+      <w:lvlJc w:val="left"/>
+      <w:pPr>
+        <w:ind w:left="720" w:hanging="360"/>
+      </w:pPr>
+      <w:rPr>
+        <w:rFonts w:hint="default"/>
+      </w:rPr>
+    </w:lvl>
+    <w:lvl w:ilvl="1">
+      <w:start w:val="1"/>
+      <w:numFmt w:val="decimal"/>
+      <w:isLgl/>
+      <w:lvlText w:val="%1.%2."/>
+      <w:lvlJc w:val="left"/>
+      <w:pPr>
+        <w:ind w:left="1440" w:hanging="720"/>
+      </w:pPr>
+      <w:rPr>
+        <w:rFonts w:hint="default"/>
+      </w:rPr>
+    </w:lvl>
+    <w:lvl w:ilvl="2">
+      <w:start w:val="1"/>
+      <w:numFmt w:val="decimal"/>
+      <w:isLgl/>
+      <w:lvlText w:val="%1.%2.%3."/>
+      <w:lvlJc w:val="left"/>
+      <w:pPr>
+        <w:ind w:left="1800" w:hanging="720"/>
+      </w:pPr>
+      <w:rPr>
+        <w:rFonts w:hint="default"/>
+      </w:rPr>
+    </w:lvl>
+    <w:lvl w:ilvl="3">
+      <w:start w:val="1"/>
+      <w:numFmt w:val="decimal"/>
+      <w:isLgl/>
+      <w:lvlText w:val="%1.%2.%3.%4."/>
+      <w:lvlJc w:val="left"/>
+      <w:pPr>
+        <w:ind w:left="2520" w:hanging="1080"/>
+      </w:pPr>
+      <w:rPr>
+        <w:rFonts w:hint="default"/>
+      </w:rPr>
+    </w:lvl>
+    <w:lvl w:ilvl="4">
+      <w:start w:val="1"/>
+      <w:numFmt w:val="decimal"/>
+      <w:isLgl/>
+      <w:lvlText w:val="%1.%2.%3.%4.%5."/>
+      <w:lvlJc w:val="left"/>
+      <w:pPr>
+        <w:ind w:left="2880" w:hanging="1080"/>
+      </w:pPr>
+      <w:rPr>
+        <w:rFonts w:hint="default"/>
+      </w:rPr>
+    </w:lvl>
+    <w:lvl w:ilvl="5">
+      <w:start w:val="1"/>
+      <w:numFmt w:val="decimal"/>
+      <w:isLgl/>
+      <w:lvlText w:val="%1.%2.%3.%4.%5.%6."/>
+      <w:lvlJc w:val="left"/>
+      <w:pPr>
+        <w:ind w:left="3600" w:hanging="1440"/>
+      </w:pPr>
+      <w:rPr>
+        <w:rFonts w:hint="default"/>
+      </w:rPr>
+    </w:lvl>
+    <w:lvl w:ilvl="6">
+      <w:start w:val="1"/>
+      <w:numFmt w:val="decimal"/>
+      <w:isLgl/>
+      <w:lvlText w:val="%1.%2.%3.%4.%5.%6.%7."/>
+      <w:lvlJc w:val="left"/>
+      <w:pPr>
+        <w:ind w:left="3960" w:hanging="1440"/>
+      </w:pPr>
+      <w:rPr>
+        <w:rFonts w:hint="default"/>
+      </w:rPr>
+    </w:lvl>
+    <w:lvl w:ilvl="7">
+      <w:start w:val="1"/>
+      <w:numFmt w:val="decimal"/>
+      <w:isLgl/>
+      <w:lvlText w:val="%1.%2.%3.%4.%5.%6.%7.%8."/>
+      <w:lvlJc w:val="left"/>
+      <w:pPr>
+        <w:ind w:left="4680" w:hanging="1800"/>
+      </w:pPr>
+      <w:rPr>
+        <w:rFonts w:hint="default"/>
+      </w:rPr>
+    </w:lvl>
+    <w:lvl w:ilvl="8">
+      <w:start w:val="1"/>
+      <w:numFmt w:val="decimal"/>
+      <w:isLgl/>
+      <w:lvlText w:val="%1.%2.%3.%4.%5.%6.%7.%8.%9."/>
+      <w:lvlJc w:val="left"/>
+      <w:pPr>
+        <w:ind w:left="5040" w:hanging="1800"/>
+      </w:pPr>
+      <w:rPr>
+        <w:rFonts w:hint="default"/>
+      </w:rPr>
+    </w:lvl>
+  </w:abstractNum>
+  <w:abstractNum w:abstractNumId="13" w15:restartNumberingAfterBreak="0">
+    <w:nsid w:val="2DCE6FDE"/>
+    <w:multiLevelType w:val="multilevel"/>
+    <w:tmpl w:val="D6F2A35C"/>
+    <w:lvl w:ilvl="0">
+      <w:start w:val="1"/>
+      <w:numFmt w:val="decimal"/>
+      <w:lvlText w:val="%1."/>
+      <w:lvlJc w:val="left"/>
+      <w:pPr>
+        <w:ind w:left="408" w:hanging="408"/>
+      </w:pPr>
+      <w:rPr>
+        <w:rFonts w:hint="default"/>
+      </w:rPr>
+    </w:lvl>
+    <w:lvl w:ilvl="1">
+      <w:start w:val="1"/>
+      <w:numFmt w:val="decimal"/>
+      <w:lvlText w:val="%1.%2."/>
+      <w:lvlJc w:val="left"/>
+      <w:pPr>
+        <w:ind w:left="709" w:hanging="720"/>
+      </w:pPr>
+      <w:rPr>
+        <w:rFonts w:hint="default"/>
+      </w:rPr>
+    </w:lvl>
+    <w:lvl w:ilvl="2">
+      <w:start w:val="1"/>
+      <w:numFmt w:val="decimal"/>
+      <w:lvlText w:val="%1.%2.%3."/>
+      <w:lvlJc w:val="left"/>
+      <w:pPr>
+        <w:ind w:left="698" w:hanging="720"/>
+      </w:pPr>
+      <w:rPr>
+        <w:rFonts w:hint="default"/>
+      </w:rPr>
+    </w:lvl>
+    <w:lvl w:ilvl="3">
+      <w:start w:val="1"/>
+      <w:numFmt w:val="decimal"/>
+      <w:lvlText w:val="%1.%2.%3.%4."/>
+      <w:lvlJc w:val="left"/>
+      <w:pPr>
+        <w:ind w:left="1047" w:hanging="1080"/>
+      </w:pPr>
+      <w:rPr>
+        <w:rFonts w:hint="default"/>
+      </w:rPr>
+    </w:lvl>
+    <w:lvl w:ilvl="4">
+      <w:start w:val="1"/>
+      <w:numFmt w:val="decimal"/>
+      <w:lvlText w:val="%1.%2.%3.%4.%5."/>
+      <w:lvlJc w:val="left"/>
+      <w:pPr>
+        <w:ind w:left="1036" w:hanging="1080"/>
+      </w:pPr>
+      <w:rPr>
+        <w:rFonts w:hint="default"/>
+      </w:rPr>
+    </w:lvl>
+    <w:lvl w:ilvl="5">
+      <w:start w:val="1"/>
+      <w:numFmt w:val="decimal"/>
+      <w:lvlText w:val="%1.%2.%3.%4.%5.%6."/>
+      <w:lvlJc w:val="left"/>
+      <w:pPr>
+        <w:ind w:left="1385" w:hanging="1440"/>
+      </w:pPr>
+      <w:rPr>
+        <w:rFonts w:hint="default"/>
+      </w:rPr>
+    </w:lvl>
+    <w:lvl w:ilvl="6">
+      <w:start w:val="1"/>
+      <w:numFmt w:val="decimal"/>
+      <w:lvlText w:val="%1.%2.%3.%4.%5.%6.%7."/>
+      <w:lvlJc w:val="left"/>
+      <w:pPr>
+        <w:ind w:left="1374" w:hanging="1440"/>
+      </w:pPr>
+      <w:rPr>
+        <w:rFonts w:hint="default"/>
+      </w:rPr>
+    </w:lvl>
+    <w:lvl w:ilvl="7">
+      <w:start w:val="1"/>
+      <w:numFmt w:val="decimal"/>
+      <w:lvlText w:val="%1.%2.%3.%4.%5.%6.%7.%8."/>
+      <w:lvlJc w:val="left"/>
+      <w:pPr>
+        <w:ind w:left="1723" w:hanging="1800"/>
+      </w:pPr>
+      <w:rPr>
+        <w:rFonts w:hint="default"/>
+      </w:rPr>
+    </w:lvl>
+    <w:lvl w:ilvl="8">
+      <w:start w:val="1"/>
+      <w:numFmt w:val="decimal"/>
+      <w:lvlText w:val="%1.%2.%3.%4.%5.%6.%7.%8.%9."/>
+      <w:lvlJc w:val="left"/>
+      <w:pPr>
+        <w:ind w:left="1712" w:hanging="1800"/>
+      </w:pPr>
+      <w:rPr>
+        <w:rFonts w:hint="default"/>
+      </w:rPr>
+    </w:lvl>
+  </w:abstractNum>
+  <w:abstractNum w:abstractNumId="14" w15:restartNumberingAfterBreak="0">
     <w:nsid w:val="2E4C52D0"/>
     <w:multiLevelType w:val="hybridMultilevel"/>
     <w:tmpl w:val="8BF835CA"/>
@@ -4035,7 +4837,7 @@
       </w:pPr>
     </w:lvl>
   </w:abstractNum>
-  <w:abstractNum w:abstractNumId="10" w15:restartNumberingAfterBreak="0">
+  <w:abstractNum w:abstractNumId="15" w15:restartNumberingAfterBreak="0">
     <w:nsid w:val="3034095A"/>
     <w:multiLevelType w:val="hybridMultilevel"/>
     <w:tmpl w:val="075A547A"/>
@@ -4147,7 +4949,7 @@
       </w:rPr>
     </w:lvl>
   </w:abstractNum>
-  <w:abstractNum w:abstractNumId="11" w15:restartNumberingAfterBreak="0">
+  <w:abstractNum w:abstractNumId="16" w15:restartNumberingAfterBreak="0">
     <w:nsid w:val="35967044"/>
     <w:multiLevelType w:val="hybridMultilevel"/>
     <w:tmpl w:val="80DAD1FE"/>
@@ -4263,7 +5065,7 @@
       </w:pPr>
     </w:lvl>
   </w:abstractNum>
-  <w:abstractNum w:abstractNumId="12" w15:restartNumberingAfterBreak="0">
+  <w:abstractNum w:abstractNumId="17" w15:restartNumberingAfterBreak="0">
     <w:nsid w:val="3B171FE3"/>
     <w:multiLevelType w:val="hybridMultilevel"/>
     <w:tmpl w:val="FE8618DC"/>
@@ -4356,7 +5158,96 @@
       </w:pPr>
     </w:lvl>
   </w:abstractNum>
-  <w:abstractNum w:abstractNumId="13" w15:restartNumberingAfterBreak="0">
+  <w:abstractNum w:abstractNumId="18" w15:restartNumberingAfterBreak="0">
+    <w:nsid w:val="3BE756FF"/>
+    <w:multiLevelType w:val="hybridMultilevel"/>
+    <w:tmpl w:val="90580CEC"/>
+    <w:lvl w:ilvl="0" w:tplc="042A000F">
+      <w:start w:val="1"/>
+      <w:numFmt w:val="decimal"/>
+      <w:lvlText w:val="%1."/>
+      <w:lvlJc w:val="left"/>
+      <w:pPr>
+        <w:ind w:left="720" w:hanging="360"/>
+      </w:pPr>
+      <w:rPr>
+        <w:rFonts w:hint="default"/>
+      </w:rPr>
+    </w:lvl>
+    <w:lvl w:ilvl="1" w:tplc="042A0019" w:tentative="1">
+      <w:start w:val="1"/>
+      <w:numFmt w:val="lowerLetter"/>
+      <w:lvlText w:val="%2."/>
+      <w:lvlJc w:val="left"/>
+      <w:pPr>
+        <w:ind w:left="1440" w:hanging="360"/>
+      </w:pPr>
+    </w:lvl>
+    <w:lvl w:ilvl="2" w:tplc="042A001B" w:tentative="1">
+      <w:start w:val="1"/>
+      <w:numFmt w:val="lowerRoman"/>
+      <w:lvlText w:val="%3."/>
+      <w:lvlJc w:val="right"/>
+      <w:pPr>
+        <w:ind w:left="2160" w:hanging="180"/>
+      </w:pPr>
+    </w:lvl>
+    <w:lvl w:ilvl="3" w:tplc="042A000F" w:tentative="1">
+      <w:start w:val="1"/>
+      <w:numFmt w:val="decimal"/>
+      <w:lvlText w:val="%4."/>
+      <w:lvlJc w:val="left"/>
+      <w:pPr>
+        <w:ind w:left="2880" w:hanging="360"/>
+      </w:pPr>
+    </w:lvl>
+    <w:lvl w:ilvl="4" w:tplc="042A0019" w:tentative="1">
+      <w:start w:val="1"/>
+      <w:numFmt w:val="lowerLetter"/>
+      <w:lvlText w:val="%5."/>
+      <w:lvlJc w:val="left"/>
+      <w:pPr>
+        <w:ind w:left="3600" w:hanging="360"/>
+      </w:pPr>
+    </w:lvl>
+    <w:lvl w:ilvl="5" w:tplc="042A001B" w:tentative="1">
+      <w:start w:val="1"/>
+      <w:numFmt w:val="lowerRoman"/>
+      <w:lvlText w:val="%6."/>
+      <w:lvlJc w:val="right"/>
+      <w:pPr>
+        <w:ind w:left="4320" w:hanging="180"/>
+      </w:pPr>
+    </w:lvl>
+    <w:lvl w:ilvl="6" w:tplc="042A000F" w:tentative="1">
+      <w:start w:val="1"/>
+      <w:numFmt w:val="decimal"/>
+      <w:lvlText w:val="%7."/>
+      <w:lvlJc w:val="left"/>
+      <w:pPr>
+        <w:ind w:left="5040" w:hanging="360"/>
+      </w:pPr>
+    </w:lvl>
+    <w:lvl w:ilvl="7" w:tplc="042A0019" w:tentative="1">
+      <w:start w:val="1"/>
+      <w:numFmt w:val="lowerLetter"/>
+      <w:lvlText w:val="%8."/>
+      <w:lvlJc w:val="left"/>
+      <w:pPr>
+        <w:ind w:left="5760" w:hanging="360"/>
+      </w:pPr>
+    </w:lvl>
+    <w:lvl w:ilvl="8" w:tplc="042A001B" w:tentative="1">
+      <w:start w:val="1"/>
+      <w:numFmt w:val="lowerRoman"/>
+      <w:lvlText w:val="%9."/>
+      <w:lvlJc w:val="right"/>
+      <w:pPr>
+        <w:ind w:left="6480" w:hanging="180"/>
+      </w:pPr>
+    </w:lvl>
+  </w:abstractNum>
+  <w:abstractNum w:abstractNumId="19" w15:restartNumberingAfterBreak="0">
     <w:nsid w:val="3C4C61B3"/>
     <w:multiLevelType w:val="hybridMultilevel"/>
     <w:tmpl w:val="72FC8AD6"/>
@@ -4445,7 +5336,7 @@
       </w:pPr>
     </w:lvl>
   </w:abstractNum>
-  <w:abstractNum w:abstractNumId="14" w15:restartNumberingAfterBreak="0">
+  <w:abstractNum w:abstractNumId="20" w15:restartNumberingAfterBreak="0">
     <w:nsid w:val="3DB91AF1"/>
     <w:multiLevelType w:val="hybridMultilevel"/>
     <w:tmpl w:val="41420486"/>
@@ -4584,7 +5475,7 @@
       </w:rPr>
     </w:lvl>
   </w:abstractNum>
-  <w:abstractNum w:abstractNumId="15" w15:restartNumberingAfterBreak="0">
+  <w:abstractNum w:abstractNumId="21" w15:restartNumberingAfterBreak="0">
     <w:nsid w:val="4694599C"/>
     <w:multiLevelType w:val="hybridMultilevel"/>
     <w:tmpl w:val="10342200"/>
@@ -4723,7 +5614,7 @@
       </w:rPr>
     </w:lvl>
   </w:abstractNum>
-  <w:abstractNum w:abstractNumId="16" w15:restartNumberingAfterBreak="0">
+  <w:abstractNum w:abstractNumId="22" w15:restartNumberingAfterBreak="0">
     <w:nsid w:val="470F4B24"/>
     <w:multiLevelType w:val="hybridMultilevel"/>
     <w:tmpl w:val="A39C4822"/>
@@ -4839,7 +5730,7 @@
       </w:pPr>
     </w:lvl>
   </w:abstractNum>
-  <w:abstractNum w:abstractNumId="17" w15:restartNumberingAfterBreak="0">
+  <w:abstractNum w:abstractNumId="23" w15:restartNumberingAfterBreak="0">
     <w:nsid w:val="4A514C1B"/>
     <w:multiLevelType w:val="hybridMultilevel"/>
     <w:tmpl w:val="BB6A5556"/>
@@ -4925,7 +5816,7 @@
       </w:pPr>
     </w:lvl>
   </w:abstractNum>
-  <w:abstractNum w:abstractNumId="18" w15:restartNumberingAfterBreak="0">
+  <w:abstractNum w:abstractNumId="24" w15:restartNumberingAfterBreak="0">
     <w:nsid w:val="4E1664F6"/>
     <w:multiLevelType w:val="hybridMultilevel"/>
     <w:tmpl w:val="0260696A"/>
@@ -5043,7 +5934,7 @@
       </w:pPr>
     </w:lvl>
   </w:abstractNum>
-  <w:abstractNum w:abstractNumId="19" w15:restartNumberingAfterBreak="0">
+  <w:abstractNum w:abstractNumId="25" w15:restartNumberingAfterBreak="0">
     <w:nsid w:val="54395C1F"/>
     <w:multiLevelType w:val="hybridMultilevel"/>
     <w:tmpl w:val="966E66E8"/>
@@ -5156,7 +6047,7 @@
       </w:rPr>
     </w:lvl>
   </w:abstractNum>
-  <w:abstractNum w:abstractNumId="20" w15:restartNumberingAfterBreak="0">
+  <w:abstractNum w:abstractNumId="26" w15:restartNumberingAfterBreak="0">
     <w:nsid w:val="55F73A51"/>
     <w:multiLevelType w:val="multilevel"/>
     <w:tmpl w:val="8BF835CA"/>
@@ -5272,7 +6163,7 @@
       </w:pPr>
     </w:lvl>
   </w:abstractNum>
-  <w:abstractNum w:abstractNumId="21" w15:restartNumberingAfterBreak="0">
+  <w:abstractNum w:abstractNumId="27" w15:restartNumberingAfterBreak="0">
     <w:nsid w:val="5ED97933"/>
     <w:multiLevelType w:val="hybridMultilevel"/>
     <w:tmpl w:val="034CB43E"/>
@@ -5412,7 +6303,7 @@
       </w:rPr>
     </w:lvl>
   </w:abstractNum>
-  <w:abstractNum w:abstractNumId="22" w15:restartNumberingAfterBreak="0">
+  <w:abstractNum w:abstractNumId="28" w15:restartNumberingAfterBreak="0">
     <w:nsid w:val="6D285E5C"/>
     <w:multiLevelType w:val="singleLevel"/>
     <w:tmpl w:val="0409000F"/>
@@ -5432,7 +6323,7 @@
       </w:rPr>
     </w:lvl>
   </w:abstractNum>
-  <w:abstractNum w:abstractNumId="23" w15:restartNumberingAfterBreak="0">
+  <w:abstractNum w:abstractNumId="29" w15:restartNumberingAfterBreak="0">
     <w:nsid w:val="6F1C4EEC"/>
     <w:multiLevelType w:val="hybridMultilevel"/>
     <w:tmpl w:val="74C87E0E"/>
@@ -5524,7 +6415,7 @@
       </w:pPr>
     </w:lvl>
   </w:abstractNum>
-  <w:abstractNum w:abstractNumId="24" w15:restartNumberingAfterBreak="0">
+  <w:abstractNum w:abstractNumId="30" w15:restartNumberingAfterBreak="0">
     <w:nsid w:val="754F37D3"/>
     <w:multiLevelType w:val="hybridMultilevel"/>
     <w:tmpl w:val="11007334"/>
@@ -5664,7 +6555,120 @@
       </w:rPr>
     </w:lvl>
   </w:abstractNum>
-  <w:abstractNum w:abstractNumId="25" w15:restartNumberingAfterBreak="0">
+  <w:abstractNum w:abstractNumId="31" w15:restartNumberingAfterBreak="0">
+    <w:nsid w:val="793E02BB"/>
+    <w:multiLevelType w:val="multilevel"/>
+    <w:tmpl w:val="BA583420"/>
+    <w:lvl w:ilvl="0">
+      <w:start w:val="1"/>
+      <w:numFmt w:val="decimal"/>
+      <w:lvlText w:val="%1"/>
+      <w:lvlJc w:val="left"/>
+      <w:pPr>
+        <w:ind w:left="360" w:hanging="360"/>
+      </w:pPr>
+      <w:rPr>
+        <w:rFonts w:hint="default"/>
+      </w:rPr>
+    </w:lvl>
+    <w:lvl w:ilvl="1">
+      <w:start w:val="1"/>
+      <w:numFmt w:val="decimal"/>
+      <w:lvlText w:val="%1.%2"/>
+      <w:lvlJc w:val="left"/>
+      <w:pPr>
+        <w:ind w:left="360" w:hanging="360"/>
+      </w:pPr>
+      <w:rPr>
+        <w:rFonts w:hint="default"/>
+      </w:rPr>
+    </w:lvl>
+    <w:lvl w:ilvl="2">
+      <w:start w:val="1"/>
+      <w:numFmt w:val="decimal"/>
+      <w:lvlText w:val="%1.%2.%3"/>
+      <w:lvlJc w:val="left"/>
+      <w:pPr>
+        <w:ind w:left="720" w:hanging="720"/>
+      </w:pPr>
+      <w:rPr>
+        <w:rFonts w:hint="default"/>
+      </w:rPr>
+    </w:lvl>
+    <w:lvl w:ilvl="3">
+      <w:start w:val="1"/>
+      <w:numFmt w:val="decimal"/>
+      <w:lvlText w:val="%1.%2.%3.%4"/>
+      <w:lvlJc w:val="left"/>
+      <w:pPr>
+        <w:ind w:left="720" w:hanging="720"/>
+      </w:pPr>
+      <w:rPr>
+        <w:rFonts w:hint="default"/>
+      </w:rPr>
+    </w:lvl>
+    <w:lvl w:ilvl="4">
+      <w:start w:val="1"/>
+      <w:numFmt w:val="decimal"/>
+      <w:lvlText w:val="%1.%2.%3.%4.%5"/>
+      <w:lvlJc w:val="left"/>
+      <w:pPr>
+        <w:ind w:left="1080" w:hanging="1080"/>
+      </w:pPr>
+      <w:rPr>
+        <w:rFonts w:hint="default"/>
+      </w:rPr>
+    </w:lvl>
+    <w:lvl w:ilvl="5">
+      <w:start w:val="1"/>
+      <w:numFmt w:val="decimal"/>
+      <w:lvlText w:val="%1.%2.%3.%4.%5.%6"/>
+      <w:lvlJc w:val="left"/>
+      <w:pPr>
+        <w:ind w:left="1440" w:hanging="1440"/>
+      </w:pPr>
+      <w:rPr>
+        <w:rFonts w:hint="default"/>
+      </w:rPr>
+    </w:lvl>
+    <w:lvl w:ilvl="6">
+      <w:start w:val="1"/>
+      <w:numFmt w:val="decimal"/>
+      <w:lvlText w:val="%1.%2.%3.%4.%5.%6.%7"/>
+      <w:lvlJc w:val="left"/>
+      <w:pPr>
+        <w:ind w:left="1440" w:hanging="1440"/>
+      </w:pPr>
+      <w:rPr>
+        <w:rFonts w:hint="default"/>
+      </w:rPr>
+    </w:lvl>
+    <w:lvl w:ilvl="7">
+      <w:start w:val="1"/>
+      <w:numFmt w:val="decimal"/>
+      <w:lvlText w:val="%1.%2.%3.%4.%5.%6.%7.%8"/>
+      <w:lvlJc w:val="left"/>
+      <w:pPr>
+        <w:ind w:left="1800" w:hanging="1800"/>
+      </w:pPr>
+      <w:rPr>
+        <w:rFonts w:hint="default"/>
+      </w:rPr>
+    </w:lvl>
+    <w:lvl w:ilvl="8">
+      <w:start w:val="1"/>
+      <w:numFmt w:val="decimal"/>
+      <w:lvlText w:val="%1.%2.%3.%4.%5.%6.%7.%8.%9"/>
+      <w:lvlJc w:val="left"/>
+      <w:pPr>
+        <w:ind w:left="1800" w:hanging="1800"/>
+      </w:pPr>
+      <w:rPr>
+        <w:rFonts w:hint="default"/>
+      </w:rPr>
+    </w:lvl>
+  </w:abstractNum>
+  <w:abstractNum w:abstractNumId="32" w15:restartNumberingAfterBreak="0">
     <w:nsid w:val="7B7A56FE"/>
     <w:multiLevelType w:val="hybridMultilevel"/>
     <w:tmpl w:val="3FE80176"/>
@@ -5777,7 +6781,7 @@
       </w:rPr>
     </w:lvl>
   </w:abstractNum>
-  <w:abstractNum w:abstractNumId="26" w15:restartNumberingAfterBreak="0">
+  <w:abstractNum w:abstractNumId="33" w15:restartNumberingAfterBreak="0">
     <w:nsid w:val="7DFB4E86"/>
     <w:multiLevelType w:val="hybridMultilevel"/>
     <w:tmpl w:val="01C07A1C"/>
@@ -5918,85 +6922,106 @@
     </w:lvl>
   </w:abstractNum>
   <w:num w:numId="1">
-    <w:abstractNumId w:val="21"/>
+    <w:abstractNumId w:val="27"/>
   </w:num>
   <w:num w:numId="2">
     <w:abstractNumId w:val="1"/>
   </w:num>
   <w:num w:numId="3">
-    <w:abstractNumId w:val="7"/>
+    <w:abstractNumId w:val="8"/>
   </w:num>
   <w:num w:numId="4">
-    <w:abstractNumId w:val="14"/>
+    <w:abstractNumId w:val="20"/>
   </w:num>
   <w:num w:numId="5">
     <w:abstractNumId w:val="3"/>
   </w:num>
   <w:num w:numId="6">
-    <w:abstractNumId w:val="26"/>
+    <w:abstractNumId w:val="33"/>
   </w:num>
   <w:num w:numId="7">
-    <w:abstractNumId w:val="8"/>
+    <w:abstractNumId w:val="11"/>
   </w:num>
   <w:num w:numId="8">
-    <w:abstractNumId w:val="24"/>
+    <w:abstractNumId w:val="30"/>
   </w:num>
   <w:num w:numId="9">
     <w:abstractNumId w:val="0"/>
   </w:num>
   <w:num w:numId="10">
-    <w:abstractNumId w:val="11"/>
+    <w:abstractNumId w:val="16"/>
   </w:num>
   <w:num w:numId="11">
     <w:abstractNumId w:val="2"/>
   </w:num>
   <w:num w:numId="12">
+    <w:abstractNumId w:val="21"/>
+  </w:num>
+  <w:num w:numId="13">
+    <w:abstractNumId w:val="14"/>
+  </w:num>
+  <w:num w:numId="14">
+    <w:abstractNumId w:val="5"/>
+  </w:num>
+  <w:num w:numId="15">
+    <w:abstractNumId w:val="24"/>
+  </w:num>
+  <w:num w:numId="16">
+    <w:abstractNumId w:val="7"/>
+  </w:num>
+  <w:num w:numId="17">
+    <w:abstractNumId w:val="26"/>
+  </w:num>
+  <w:num w:numId="18">
+    <w:abstractNumId w:val="17"/>
+  </w:num>
+  <w:num w:numId="19">
+    <w:abstractNumId w:val="29"/>
+  </w:num>
+  <w:num w:numId="20">
+    <w:abstractNumId w:val="28"/>
+  </w:num>
+  <w:num w:numId="21">
+    <w:abstractNumId w:val="19"/>
+  </w:num>
+  <w:num w:numId="22">
+    <w:abstractNumId w:val="22"/>
+  </w:num>
+  <w:num w:numId="23">
+    <w:abstractNumId w:val="23"/>
+  </w:num>
+  <w:num w:numId="24">
+    <w:abstractNumId w:val="6"/>
+  </w:num>
+  <w:num w:numId="25">
+    <w:abstractNumId w:val="32"/>
+  </w:num>
+  <w:num w:numId="26">
+    <w:abstractNumId w:val="25"/>
+  </w:num>
+  <w:num w:numId="27">
     <w:abstractNumId w:val="15"/>
   </w:num>
-  <w:num w:numId="13">
+  <w:num w:numId="28">
+    <w:abstractNumId w:val="10"/>
+  </w:num>
+  <w:num w:numId="29">
+    <w:abstractNumId w:val="12"/>
+  </w:num>
+  <w:num w:numId="30">
     <w:abstractNumId w:val="9"/>
   </w:num>
-  <w:num w:numId="14">
-    <w:abstractNumId w:val="4"/>
-  </w:num>
-  <w:num w:numId="15">
+  <w:num w:numId="31">
     <w:abstractNumId w:val="18"/>
   </w:num>
-  <w:num w:numId="16">
-    <w:abstractNumId w:val="6"/>
-  </w:num>
-  <w:num w:numId="17">
-    <w:abstractNumId w:val="20"/>
-  </w:num>
-  <w:num w:numId="18">
-    <w:abstractNumId w:val="12"/>
-  </w:num>
-  <w:num w:numId="19">
-    <w:abstractNumId w:val="23"/>
-  </w:num>
-  <w:num w:numId="20">
-    <w:abstractNumId w:val="22"/>
-  </w:num>
-  <w:num w:numId="21">
+  <w:num w:numId="32">
     <w:abstractNumId w:val="13"/>
   </w:num>
-  <w:num w:numId="22">
-    <w:abstractNumId w:val="16"/>
+  <w:num w:numId="33">
+    <w:abstractNumId w:val="31"/>
   </w:num>
-  <w:num w:numId="23">
-    <w:abstractNumId w:val="17"/>
-  </w:num>
-  <w:num w:numId="24">
-    <w:abstractNumId w:val="5"/>
-  </w:num>
-  <w:num w:numId="25">
-    <w:abstractNumId w:val="25"/>
-  </w:num>
-  <w:num w:numId="26">
-    <w:abstractNumId w:val="19"/>
-  </w:num>
-  <w:num w:numId="27">
-    <w:abstractNumId w:val="10"/>
+  <w:num w:numId="34">
+    <w:abstractNumId w:val="4"/>
   </w:num>
 </w:numbering>
 </file>
@@ -6466,6 +7491,7 @@
   <w:style w:type="character" w:default="1" w:styleId="DefaultParagraphFont">
     <w:name w:val="Default Paragraph Font"/>
     <w:uiPriority w:val="1"/>
+    <w:semiHidden/>
     <w:unhideWhenUsed/>
   </w:style>
   <w:style w:type="table" w:default="1" w:styleId="TableNormal">
@@ -6939,7 +7965,7 @@
 </file>
 
 <file path=customXml/itemProps1.xml><?xml version="1.0" encoding="utf-8"?>
-<ds:datastoreItem xmlns:ds="http://schemas.openxmlformats.org/officeDocument/2006/customXml" ds:itemID="{6E836725-521B-44E4-A893-2BF875FA0DA1}">
+<ds:datastoreItem xmlns:ds="http://schemas.openxmlformats.org/officeDocument/2006/customXml" ds:itemID="{7042243A-499F-4507-BFE1-45AA432F9B6C}">
   <ds:schemaRefs>
     <ds:schemaRef ds:uri="http://schemas.openxmlformats.org/officeDocument/2006/bibliography"/>
   </ds:schemaRefs>

</xml_diff>